<commit_message>
Presentation of AR in Education
</commit_message>
<xml_diff>
--- a/AR in Education.docx
+++ b/AR in Education.docx
@@ -657,6 +657,1121 @@
     </w:p>
     <w:p>
       <w:pPr>
+        <w:pStyle w:val="ListParagraph"/>
+        <w:ind w:left="1080"/>
+        <w:rPr>
+          <w:rFonts w:ascii="Century Gothic" w:hAnsi="Century Gothic"/>
+          <w:b/>
+          <w:bCs/>
+          <w:sz w:val="20"/>
+          <w:szCs w:val="20"/>
+        </w:rPr>
+      </w:pPr>
+    </w:p>
+    <w:p>
+      <w:pPr>
+        <w:pStyle w:val="ListParagraph"/>
+        <w:ind w:left="1080"/>
+        <w:rPr>
+          <w:rFonts w:ascii="Century Gothic" w:hAnsi="Century Gothic"/>
+          <w:b/>
+          <w:bCs/>
+          <w:sz w:val="20"/>
+          <w:szCs w:val="20"/>
+        </w:rPr>
+      </w:pPr>
+    </w:p>
+    <w:p>
+      <w:pPr>
+        <w:spacing w:after="0" w:line="240" w:lineRule="auto"/>
+        <w:jc w:val="both"/>
+        <w:rPr>
+          <w:rFonts w:ascii="Century Gothic" w:eastAsia="Times New Roman" w:hAnsi="Century Gothic" w:cs="Times New Roman"/>
+          <w:kern w:val="0"/>
+          <w:sz w:val="20"/>
+          <w:szCs w:val="20"/>
+          <w:lang w:eastAsia="en-PH"/>
+          <w14:ligatures w14:val="none"/>
+        </w:rPr>
+      </w:pPr>
+      <w:r>
+        <w:rPr>
+          <w:rFonts w:ascii="Century Gothic" w:eastAsia="Times New Roman" w:hAnsi="Century Gothic" w:cs="Arial"/>
+          <w:b/>
+          <w:bCs/>
+          <w:color w:val="000000"/>
+          <w:kern w:val="0"/>
+          <w:sz w:val="20"/>
+          <w:szCs w:val="20"/>
+          <w:lang w:eastAsia="en-PH"/>
+          <w14:ligatures w14:val="none"/>
+        </w:rPr>
+        <w:t>What is Augmented Reality?</w:t>
+      </w:r>
+    </w:p>
+    <w:p>
+      <w:pPr>
+        <w:spacing w:after="0" w:line="240" w:lineRule="auto"/>
+        <w:ind w:firstLine="720"/>
+        <w:jc w:val="both"/>
+        <w:rPr>
+          <w:rFonts w:ascii="Century Gothic" w:eastAsia="Times New Roman" w:hAnsi="Century Gothic" w:cs="Times New Roman"/>
+          <w:kern w:val="0"/>
+          <w:sz w:val="20"/>
+          <w:szCs w:val="20"/>
+          <w:lang w:eastAsia="en-PH"/>
+          <w14:ligatures w14:val="none"/>
+        </w:rPr>
+      </w:pPr>
+      <w:r>
+        <w:rPr>
+          <w:rFonts w:ascii="Century Gothic" w:eastAsia="Times New Roman" w:hAnsi="Century Gothic" w:cs="Arial"/>
+          <w:color w:val="000000"/>
+          <w:kern w:val="0"/>
+          <w:sz w:val="20"/>
+          <w:szCs w:val="20"/>
+          <w:lang w:eastAsia="en-PH"/>
+          <w14:ligatures w14:val="none"/>
+        </w:rPr>
+        <w:t xml:space="preserve">Augmented Reality (AR) is an important technology that provides significant tools to improve the experience of interacting with reality (Garzón, 2019). Numerous literatures, including the writings of Buchner et al. in 2022, described that Augmented Reality must possess three key features. Similarly, Microsoft has expounded on the same three important characteristics of Augmented Reality (AR), namely the merging of digital and physical world, instant interactions in real time, and precise 3D recognition of virtual and physical entities. As a result of these features, Augmented Reality has the potential to provide a more immersive, interactive, and collaborative </w:t>
+      </w:r>
+      <w:r>
+        <w:rPr>
+          <w:rFonts w:ascii="Century Gothic" w:eastAsia="Times New Roman" w:hAnsi="Century Gothic" w:cs="Arial"/>
+          <w:color w:val="000000"/>
+          <w:kern w:val="0"/>
+          <w:sz w:val="20"/>
+          <w:szCs w:val="20"/>
+          <w:lang w:eastAsia="en-PH"/>
+          <w14:ligatures w14:val="none"/>
+        </w:rPr>
+        <w:lastRenderedPageBreak/>
+        <w:t>learning environment, offering a dynamic, experiential, and participatory approach to education that transcends the passive knowledge transfer often associated with traditional learning modalities.</w:t>
+      </w:r>
+    </w:p>
+    <w:p>
+      <w:pPr>
+        <w:spacing w:after="0" w:line="240" w:lineRule="auto"/>
+        <w:rPr>
+          <w:rFonts w:ascii="Century Gothic" w:eastAsia="Times New Roman" w:hAnsi="Century Gothic" w:cs="Times New Roman"/>
+          <w:kern w:val="0"/>
+          <w:sz w:val="20"/>
+          <w:szCs w:val="20"/>
+          <w:lang w:eastAsia="en-PH"/>
+          <w14:ligatures w14:val="none"/>
+        </w:rPr>
+      </w:pPr>
+    </w:p>
+    <w:p>
+      <w:pPr>
+        <w:spacing w:after="0" w:line="240" w:lineRule="auto"/>
+        <w:jc w:val="both"/>
+        <w:rPr>
+          <w:rFonts w:ascii="Century Gothic" w:eastAsia="Times New Roman" w:hAnsi="Century Gothic" w:cs="Times New Roman"/>
+          <w:kern w:val="0"/>
+          <w:sz w:val="20"/>
+          <w:szCs w:val="20"/>
+          <w:lang w:eastAsia="en-PH"/>
+          <w14:ligatures w14:val="none"/>
+        </w:rPr>
+      </w:pPr>
+      <w:r>
+        <w:rPr>
+          <w:rFonts w:ascii="Century Gothic" w:eastAsia="Times New Roman" w:hAnsi="Century Gothic" w:cs="Arial"/>
+          <w:b/>
+          <w:bCs/>
+          <w:color w:val="000000"/>
+          <w:kern w:val="0"/>
+          <w:sz w:val="20"/>
+          <w:szCs w:val="20"/>
+          <w:lang w:eastAsia="en-PH"/>
+          <w14:ligatures w14:val="none"/>
+        </w:rPr>
+        <w:t>First Augmented Reality System in Education</w:t>
+      </w:r>
+    </w:p>
+    <w:p>
+      <w:pPr>
+        <w:spacing w:after="0" w:line="240" w:lineRule="auto"/>
+        <w:ind w:firstLine="720"/>
+        <w:jc w:val="both"/>
+        <w:rPr>
+          <w:rFonts w:ascii="Century Gothic" w:eastAsia="Times New Roman" w:hAnsi="Century Gothic" w:cs="Times New Roman"/>
+          <w:kern w:val="0"/>
+          <w:sz w:val="20"/>
+          <w:szCs w:val="20"/>
+          <w:lang w:eastAsia="en-PH"/>
+          <w14:ligatures w14:val="none"/>
+        </w:rPr>
+      </w:pPr>
+      <w:r>
+        <w:rPr>
+          <w:rFonts w:ascii="Century Gothic" w:eastAsia="Times New Roman" w:hAnsi="Century Gothic" w:cs="Arial"/>
+          <w:color w:val="000000"/>
+          <w:kern w:val="0"/>
+          <w:sz w:val="20"/>
+          <w:szCs w:val="20"/>
+          <w:lang w:eastAsia="en-PH"/>
+          <w14:ligatures w14:val="none"/>
+        </w:rPr>
+        <w:t>Based on scientific and academic literature databases, it has been reported that the initial development of an augmented reality (AR) system solely intended for educational purposes was aimed at facilitating the teaching of anatomical structures in three dimensions. The system was developed in University of Carolina and was first presented by its innovators to the scientific community during the International Conference on Computer Vision, Virtual Reality, and Robotics in Medicine convened in Nice, France in 1995. Their system employed a process of superimposition and registration to accurately align and depict bone structures in relation to real anatomical counterparts within a human subject. This innovative approach was introduced to facilitate the teaching and learning of anatomy through utilization of a head-mounted display. </w:t>
+      </w:r>
+    </w:p>
+    <w:p>
+      <w:pPr>
+        <w:spacing w:after="0" w:line="240" w:lineRule="auto"/>
+        <w:rPr>
+          <w:rFonts w:ascii="Century Gothic" w:eastAsia="Times New Roman" w:hAnsi="Century Gothic" w:cs="Times New Roman"/>
+          <w:kern w:val="0"/>
+          <w:sz w:val="20"/>
+          <w:szCs w:val="20"/>
+          <w:lang w:eastAsia="en-PH"/>
+          <w14:ligatures w14:val="none"/>
+        </w:rPr>
+      </w:pPr>
+    </w:p>
+    <w:p>
+      <w:pPr>
+        <w:spacing w:after="0" w:line="240" w:lineRule="auto"/>
+        <w:jc w:val="both"/>
+        <w:rPr>
+          <w:rFonts w:ascii="Century Gothic" w:eastAsia="Times New Roman" w:hAnsi="Century Gothic" w:cs="Times New Roman"/>
+          <w:kern w:val="0"/>
+          <w:sz w:val="20"/>
+          <w:szCs w:val="20"/>
+          <w:lang w:eastAsia="en-PH"/>
+          <w14:ligatures w14:val="none"/>
+        </w:rPr>
+      </w:pPr>
+      <w:r>
+        <w:rPr>
+          <w:rFonts w:ascii="Century Gothic" w:eastAsia="Times New Roman" w:hAnsi="Century Gothic" w:cs="Arial"/>
+          <w:b/>
+          <w:bCs/>
+          <w:color w:val="000000"/>
+          <w:kern w:val="0"/>
+          <w:sz w:val="20"/>
+          <w:szCs w:val="20"/>
+          <w:lang w:eastAsia="en-PH"/>
+          <w14:ligatures w14:val="none"/>
+        </w:rPr>
+        <w:t>Three Generations of Augmented Reality in Education</w:t>
+      </w:r>
+    </w:p>
+    <w:p>
+      <w:pPr>
+        <w:spacing w:after="0" w:line="240" w:lineRule="auto"/>
+        <w:ind w:firstLine="720"/>
+        <w:jc w:val="both"/>
+        <w:rPr>
+          <w:rFonts w:ascii="Century Gothic" w:eastAsia="Times New Roman" w:hAnsi="Century Gothic" w:cs="Times New Roman"/>
+          <w:kern w:val="0"/>
+          <w:sz w:val="20"/>
+          <w:szCs w:val="20"/>
+          <w:lang w:eastAsia="en-PH"/>
+          <w14:ligatures w14:val="none"/>
+        </w:rPr>
+      </w:pPr>
+      <w:r>
+        <w:rPr>
+          <w:rFonts w:ascii="Century Gothic" w:eastAsia="Times New Roman" w:hAnsi="Century Gothic" w:cs="Arial"/>
+          <w:color w:val="000000"/>
+          <w:kern w:val="0"/>
+          <w:sz w:val="20"/>
+          <w:szCs w:val="20"/>
+          <w:lang w:eastAsia="en-PH"/>
+          <w14:ligatures w14:val="none"/>
+        </w:rPr>
+        <w:t>In Garzón’s study on the overview of twenty-five years of Augmented Reality in 2021, he proposed three generations of Augmented Reality technology in education.</w:t>
+      </w:r>
+    </w:p>
+    <w:p>
+      <w:pPr>
+        <w:spacing w:after="0" w:line="240" w:lineRule="auto"/>
+        <w:jc w:val="both"/>
+        <w:rPr>
+          <w:rFonts w:ascii="Century Gothic" w:eastAsia="Times New Roman" w:hAnsi="Century Gothic" w:cs="Times New Roman"/>
+          <w:kern w:val="0"/>
+          <w:sz w:val="20"/>
+          <w:szCs w:val="20"/>
+          <w:lang w:eastAsia="en-PH"/>
+          <w14:ligatures w14:val="none"/>
+        </w:rPr>
+      </w:pPr>
+      <w:r>
+        <w:rPr>
+          <w:rFonts w:ascii="Century Gothic" w:eastAsia="Times New Roman" w:hAnsi="Century Gothic" w:cs="Arial"/>
+          <w:b/>
+          <w:bCs/>
+          <w:color w:val="000000"/>
+          <w:kern w:val="0"/>
+          <w:sz w:val="20"/>
+          <w:szCs w:val="20"/>
+          <w:lang w:eastAsia="en-PH"/>
+          <w14:ligatures w14:val="none"/>
+        </w:rPr>
+        <w:t>First Generation (1GARE)</w:t>
+      </w:r>
+    </w:p>
+    <w:p>
+      <w:pPr>
+        <w:spacing w:after="0" w:line="240" w:lineRule="auto"/>
+        <w:ind w:firstLine="720"/>
+        <w:jc w:val="both"/>
+        <w:rPr>
+          <w:rFonts w:ascii="Century Gothic" w:eastAsia="Times New Roman" w:hAnsi="Century Gothic" w:cs="Times New Roman"/>
+          <w:kern w:val="0"/>
+          <w:sz w:val="20"/>
+          <w:szCs w:val="20"/>
+          <w:lang w:eastAsia="en-PH"/>
+          <w14:ligatures w14:val="none"/>
+        </w:rPr>
+      </w:pPr>
+      <w:r>
+        <w:rPr>
+          <w:rFonts w:ascii="Century Gothic" w:eastAsia="Times New Roman" w:hAnsi="Century Gothic" w:cs="Arial"/>
+          <w:color w:val="000000"/>
+          <w:kern w:val="0"/>
+          <w:sz w:val="20"/>
+          <w:szCs w:val="20"/>
+          <w:lang w:eastAsia="en-PH"/>
+          <w14:ligatures w14:val="none"/>
+        </w:rPr>
+        <w:t>The first generation of Augmented Reality in Education was named 1GARE by Garzón. This period spans from 1995 to 2010, and during these years, AR systems were heavily hardware-based. AR systems during this generation were distinguished by the utilization of high-priced and intricate AR technologies, including head-mounted displays, heads-up displays, and handheld displays. The aforementioned systems were originally developed with an aim to impart knowledge in health, natural sciences, and engineering academic spheres, and catering primarily to undergraduate students. Nevertheless, the utilization of 1GARE applications was hampered by two major constraints, specifically, elevated expenses and difficulties associated with usability. As a consequence of these factors, the application of 1GARE in educational settings did not garner widespread acceptance, resulting in limited dissemination. </w:t>
+      </w:r>
+    </w:p>
+    <w:p>
+      <w:pPr>
+        <w:spacing w:after="0" w:line="240" w:lineRule="auto"/>
+        <w:rPr>
+          <w:rFonts w:ascii="Century Gothic" w:eastAsia="Times New Roman" w:hAnsi="Century Gothic" w:cs="Times New Roman"/>
+          <w:kern w:val="0"/>
+          <w:sz w:val="20"/>
+          <w:szCs w:val="20"/>
+          <w:lang w:eastAsia="en-PH"/>
+          <w14:ligatures w14:val="none"/>
+        </w:rPr>
+      </w:pPr>
+    </w:p>
+    <w:p>
+      <w:pPr>
+        <w:spacing w:after="0" w:line="240" w:lineRule="auto"/>
+        <w:ind w:firstLine="720"/>
+        <w:jc w:val="both"/>
+        <w:rPr>
+          <w:rFonts w:ascii="Century Gothic" w:eastAsia="Times New Roman" w:hAnsi="Century Gothic" w:cs="Times New Roman"/>
+          <w:kern w:val="0"/>
+          <w:sz w:val="20"/>
+          <w:szCs w:val="20"/>
+          <w:lang w:eastAsia="en-PH"/>
+          <w14:ligatures w14:val="none"/>
+        </w:rPr>
+      </w:pPr>
+      <w:r>
+        <w:rPr>
+          <w:rFonts w:ascii="Century Gothic" w:eastAsia="Times New Roman" w:hAnsi="Century Gothic" w:cs="Arial"/>
+          <w:color w:val="000000"/>
+          <w:kern w:val="0"/>
+          <w:sz w:val="20"/>
+          <w:szCs w:val="20"/>
+          <w:lang w:eastAsia="en-PH"/>
+          <w14:ligatures w14:val="none"/>
+        </w:rPr>
+        <w:t xml:space="preserve">Early researchers such as </w:t>
+      </w:r>
+      <w:proofErr w:type="spellStart"/>
+      <w:r>
+        <w:rPr>
+          <w:rFonts w:ascii="Century Gothic" w:eastAsia="Times New Roman" w:hAnsi="Century Gothic" w:cs="Arial"/>
+          <w:color w:val="000000"/>
+          <w:kern w:val="0"/>
+          <w:sz w:val="20"/>
+          <w:szCs w:val="20"/>
+          <w:lang w:eastAsia="en-PH"/>
+          <w14:ligatures w14:val="none"/>
+        </w:rPr>
+        <w:t>Billinghurst</w:t>
+      </w:r>
+      <w:proofErr w:type="spellEnd"/>
+      <w:r>
+        <w:rPr>
+          <w:rFonts w:ascii="Century Gothic" w:eastAsia="Times New Roman" w:hAnsi="Century Gothic" w:cs="Arial"/>
+          <w:color w:val="000000"/>
+          <w:kern w:val="0"/>
+          <w:sz w:val="20"/>
+          <w:szCs w:val="20"/>
+          <w:lang w:eastAsia="en-PH"/>
+          <w14:ligatures w14:val="none"/>
+        </w:rPr>
+        <w:t xml:space="preserve"> in 2002 and Dunleavy in 2009 have underscored the prospective significance of augmented reality (AR) in the realm of education, with particular emphasis on its capacity to generate seamless interactions between authentic and digital environments. During the early phases of integrating augmented reality (AR) in the realm of education, there were only less instances of the technology being implemented, leading to a lack of comprehensive user assessments. Due to this constraint, their capacity to comprehend the full extent of Augmented Reality's influence on education was restricted during the early period of educational AR technologies. </w:t>
+      </w:r>
+    </w:p>
+    <w:p>
+      <w:pPr>
+        <w:spacing w:after="0" w:line="240" w:lineRule="auto"/>
+        <w:rPr>
+          <w:rFonts w:ascii="Century Gothic" w:eastAsia="Times New Roman" w:hAnsi="Century Gothic" w:cs="Times New Roman"/>
+          <w:kern w:val="0"/>
+          <w:sz w:val="20"/>
+          <w:szCs w:val="20"/>
+          <w:lang w:eastAsia="en-PH"/>
+          <w14:ligatures w14:val="none"/>
+        </w:rPr>
+      </w:pPr>
+    </w:p>
+    <w:p>
+      <w:pPr>
+        <w:spacing w:after="0" w:line="240" w:lineRule="auto"/>
+        <w:jc w:val="both"/>
+        <w:rPr>
+          <w:rFonts w:ascii="Century Gothic" w:eastAsia="Times New Roman" w:hAnsi="Century Gothic" w:cs="Times New Roman"/>
+          <w:kern w:val="0"/>
+          <w:sz w:val="20"/>
+          <w:szCs w:val="20"/>
+          <w:lang w:eastAsia="en-PH"/>
+          <w14:ligatures w14:val="none"/>
+        </w:rPr>
+      </w:pPr>
+      <w:r>
+        <w:rPr>
+          <w:rFonts w:ascii="Century Gothic" w:eastAsia="Times New Roman" w:hAnsi="Century Gothic" w:cs="Arial"/>
+          <w:b/>
+          <w:bCs/>
+          <w:color w:val="000000"/>
+          <w:kern w:val="0"/>
+          <w:sz w:val="20"/>
+          <w:szCs w:val="20"/>
+          <w:lang w:eastAsia="en-PH"/>
+          <w14:ligatures w14:val="none"/>
+        </w:rPr>
+        <w:t>Second Generation (2GARE)</w:t>
+      </w:r>
+    </w:p>
+    <w:p>
+      <w:pPr>
+        <w:spacing w:after="0" w:line="240" w:lineRule="auto"/>
+        <w:ind w:firstLine="720"/>
+        <w:jc w:val="both"/>
+        <w:rPr>
+          <w:rFonts w:ascii="Century Gothic" w:eastAsia="Times New Roman" w:hAnsi="Century Gothic" w:cs="Times New Roman"/>
+          <w:kern w:val="0"/>
+          <w:sz w:val="20"/>
+          <w:szCs w:val="20"/>
+          <w:lang w:eastAsia="en-PH"/>
+          <w14:ligatures w14:val="none"/>
+        </w:rPr>
+      </w:pPr>
+      <w:r>
+        <w:rPr>
+          <w:rFonts w:ascii="Century Gothic" w:eastAsia="Times New Roman" w:hAnsi="Century Gothic" w:cs="Arial"/>
+          <w:color w:val="000000"/>
+          <w:kern w:val="0"/>
+          <w:sz w:val="20"/>
+          <w:szCs w:val="20"/>
+          <w:lang w:eastAsia="en-PH"/>
+          <w14:ligatures w14:val="none"/>
+        </w:rPr>
+        <w:t xml:space="preserve">The second generation has witnessed a significant surge in the popularity of augmented reality (AR) systems, with Google Glass and </w:t>
+      </w:r>
+      <w:proofErr w:type="spellStart"/>
+      <w:r>
+        <w:rPr>
+          <w:rFonts w:ascii="Century Gothic" w:eastAsia="Times New Roman" w:hAnsi="Century Gothic" w:cs="Arial"/>
+          <w:color w:val="000000"/>
+          <w:kern w:val="0"/>
+          <w:sz w:val="20"/>
+          <w:szCs w:val="20"/>
+          <w:lang w:eastAsia="en-PH"/>
+          <w14:ligatures w14:val="none"/>
+        </w:rPr>
+        <w:t>Pokemon</w:t>
+      </w:r>
+      <w:proofErr w:type="spellEnd"/>
+      <w:r>
+        <w:rPr>
+          <w:rFonts w:ascii="Century Gothic" w:eastAsia="Times New Roman" w:hAnsi="Century Gothic" w:cs="Arial"/>
+          <w:color w:val="000000"/>
+          <w:kern w:val="0"/>
+          <w:sz w:val="20"/>
+          <w:szCs w:val="20"/>
+          <w:lang w:eastAsia="en-PH"/>
+          <w14:ligatures w14:val="none"/>
+        </w:rPr>
+        <w:t xml:space="preserve"> GO emerging as two of the most notable commercial products in this era. In the year 2014, Google Glass, representing one of the primary advancements towards augmented reality technology in mainstream markets, presented a version of wearable technology that overlayed digital data onto the physical surroundings of users (Bower, 2016). Although Google Glass fell short of meeting its expected commercial success, it incited vital discussions and explorations concerning the potential of augmented reality (AR) in diverse industries, such as education (Bower, 2016). The experimental utilization of Google Glass within educational settings has illustrated the potential of augmented reality (AR) in promoting personalized learning, augmenting student collaboration, and cultivating an immersive and embodied learning modality, as illuminated by the research endeavors of Al-Emran, </w:t>
+      </w:r>
+      <w:proofErr w:type="spellStart"/>
+      <w:r>
+        <w:rPr>
+          <w:rFonts w:ascii="Century Gothic" w:eastAsia="Times New Roman" w:hAnsi="Century Gothic" w:cs="Arial"/>
+          <w:color w:val="000000"/>
+          <w:kern w:val="0"/>
+          <w:sz w:val="20"/>
+          <w:szCs w:val="20"/>
+          <w:lang w:eastAsia="en-PH"/>
+          <w14:ligatures w14:val="none"/>
+        </w:rPr>
+        <w:t>Elsherif</w:t>
+      </w:r>
+      <w:proofErr w:type="spellEnd"/>
+      <w:r>
+        <w:rPr>
+          <w:rFonts w:ascii="Century Gothic" w:eastAsia="Times New Roman" w:hAnsi="Century Gothic" w:cs="Arial"/>
+          <w:color w:val="000000"/>
+          <w:kern w:val="0"/>
+          <w:sz w:val="20"/>
+          <w:szCs w:val="20"/>
+          <w:lang w:eastAsia="en-PH"/>
+          <w14:ligatures w14:val="none"/>
+        </w:rPr>
+        <w:t xml:space="preserve">, and </w:t>
+      </w:r>
+      <w:proofErr w:type="spellStart"/>
+      <w:r>
+        <w:rPr>
+          <w:rFonts w:ascii="Century Gothic" w:eastAsia="Times New Roman" w:hAnsi="Century Gothic" w:cs="Arial"/>
+          <w:color w:val="000000"/>
+          <w:kern w:val="0"/>
+          <w:sz w:val="20"/>
+          <w:szCs w:val="20"/>
+          <w:lang w:eastAsia="en-PH"/>
+          <w14:ligatures w14:val="none"/>
+        </w:rPr>
+        <w:t>Shaalan</w:t>
+      </w:r>
+      <w:proofErr w:type="spellEnd"/>
+      <w:r>
+        <w:rPr>
+          <w:rFonts w:ascii="Century Gothic" w:eastAsia="Times New Roman" w:hAnsi="Century Gothic" w:cs="Arial"/>
+          <w:color w:val="000000"/>
+          <w:kern w:val="0"/>
+          <w:sz w:val="20"/>
+          <w:szCs w:val="20"/>
+          <w:lang w:eastAsia="en-PH"/>
+          <w14:ligatures w14:val="none"/>
+        </w:rPr>
+        <w:t xml:space="preserve"> in 2016. In contrast, Pokémon Go provided a different effect in the implementation of AR </w:t>
+      </w:r>
+      <w:r>
+        <w:rPr>
+          <w:rFonts w:ascii="Century Gothic" w:eastAsia="Times New Roman" w:hAnsi="Century Gothic" w:cs="Arial"/>
+          <w:color w:val="000000"/>
+          <w:kern w:val="0"/>
+          <w:sz w:val="20"/>
+          <w:szCs w:val="20"/>
+          <w:lang w:eastAsia="en-PH"/>
+          <w14:ligatures w14:val="none"/>
+        </w:rPr>
+        <w:lastRenderedPageBreak/>
+        <w:t>in education. Through its utilization of Augmented Reality (AR) technology, the mobile game emerged as a cultural sensation, thereby showcasing the potential of AR technology to enter the mainstream market. The success of Pokémon Go revealed that augmented reality possesses the potential to be accessible, user-friendly, engaging, and effective in facilitating real-world exploration (</w:t>
+      </w:r>
+      <w:proofErr w:type="spellStart"/>
+      <w:r>
+        <w:rPr>
+          <w:rFonts w:ascii="Century Gothic" w:eastAsia="Times New Roman" w:hAnsi="Century Gothic" w:cs="Arial"/>
+          <w:color w:val="000000"/>
+          <w:kern w:val="0"/>
+          <w:sz w:val="20"/>
+          <w:szCs w:val="20"/>
+          <w:lang w:eastAsia="en-PH"/>
+          <w14:ligatures w14:val="none"/>
+        </w:rPr>
+        <w:t>Serino</w:t>
+      </w:r>
+      <w:proofErr w:type="spellEnd"/>
+      <w:r>
+        <w:rPr>
+          <w:rFonts w:ascii="Century Gothic" w:eastAsia="Times New Roman" w:hAnsi="Century Gothic" w:cs="Arial"/>
+          <w:color w:val="000000"/>
+          <w:kern w:val="0"/>
+          <w:sz w:val="20"/>
+          <w:szCs w:val="20"/>
+          <w:lang w:eastAsia="en-PH"/>
+          <w14:ligatures w14:val="none"/>
+        </w:rPr>
+        <w:t xml:space="preserve">, </w:t>
+      </w:r>
+      <w:proofErr w:type="spellStart"/>
+      <w:r>
+        <w:rPr>
+          <w:rFonts w:ascii="Century Gothic" w:eastAsia="Times New Roman" w:hAnsi="Century Gothic" w:cs="Arial"/>
+          <w:color w:val="000000"/>
+          <w:kern w:val="0"/>
+          <w:sz w:val="20"/>
+          <w:szCs w:val="20"/>
+          <w:lang w:eastAsia="en-PH"/>
+          <w14:ligatures w14:val="none"/>
+        </w:rPr>
+        <w:t>Cordrey</w:t>
+      </w:r>
+      <w:proofErr w:type="spellEnd"/>
+      <w:r>
+        <w:rPr>
+          <w:rFonts w:ascii="Century Gothic" w:eastAsia="Times New Roman" w:hAnsi="Century Gothic" w:cs="Arial"/>
+          <w:color w:val="000000"/>
+          <w:kern w:val="0"/>
+          <w:sz w:val="20"/>
+          <w:szCs w:val="20"/>
+          <w:lang w:eastAsia="en-PH"/>
+          <w14:ligatures w14:val="none"/>
+        </w:rPr>
+        <w:t xml:space="preserve">, McLaughlin, &amp; </w:t>
+      </w:r>
+      <w:proofErr w:type="spellStart"/>
+      <w:r>
+        <w:rPr>
+          <w:rFonts w:ascii="Century Gothic" w:eastAsia="Times New Roman" w:hAnsi="Century Gothic" w:cs="Arial"/>
+          <w:color w:val="000000"/>
+          <w:kern w:val="0"/>
+          <w:sz w:val="20"/>
+          <w:szCs w:val="20"/>
+          <w:lang w:eastAsia="en-PH"/>
+          <w14:ligatures w14:val="none"/>
+        </w:rPr>
+        <w:t>Milanaik</w:t>
+      </w:r>
+      <w:proofErr w:type="spellEnd"/>
+      <w:r>
+        <w:rPr>
+          <w:rFonts w:ascii="Century Gothic" w:eastAsia="Times New Roman" w:hAnsi="Century Gothic" w:cs="Arial"/>
+          <w:color w:val="000000"/>
+          <w:kern w:val="0"/>
+          <w:sz w:val="20"/>
+          <w:szCs w:val="20"/>
+          <w:lang w:eastAsia="en-PH"/>
+          <w14:ligatures w14:val="none"/>
+        </w:rPr>
+        <w:t>, 2016). In recent times, the educational community has capitalized on the widespread acceptance of Pokémon Go to incorporate Augmented Reality (AR) technology in teaching and learning techniques. This approach has succeeded in paving the way for developing stimulating and dynamic learning programs that enable learners to immerse themselves in interactive and enjoyable learning experiences (</w:t>
+      </w:r>
+      <w:proofErr w:type="spellStart"/>
+      <w:r>
+        <w:rPr>
+          <w:rFonts w:ascii="Century Gothic" w:eastAsia="Times New Roman" w:hAnsi="Century Gothic" w:cs="Arial"/>
+          <w:color w:val="000000"/>
+          <w:kern w:val="0"/>
+          <w:sz w:val="20"/>
+          <w:szCs w:val="20"/>
+          <w:lang w:eastAsia="en-PH"/>
+          <w14:ligatures w14:val="none"/>
+        </w:rPr>
+        <w:t>Klopfer</w:t>
+      </w:r>
+      <w:proofErr w:type="spellEnd"/>
+      <w:r>
+        <w:rPr>
+          <w:rFonts w:ascii="Century Gothic" w:eastAsia="Times New Roman" w:hAnsi="Century Gothic" w:cs="Arial"/>
+          <w:color w:val="000000"/>
+          <w:kern w:val="0"/>
+          <w:sz w:val="20"/>
+          <w:szCs w:val="20"/>
+          <w:lang w:eastAsia="en-PH"/>
+          <w14:ligatures w14:val="none"/>
+        </w:rPr>
+        <w:t xml:space="preserve"> &amp; Sheldon, 2010). </w:t>
+      </w:r>
+    </w:p>
+    <w:p>
+      <w:pPr>
+        <w:spacing w:after="0" w:line="240" w:lineRule="auto"/>
+        <w:rPr>
+          <w:rFonts w:ascii="Century Gothic" w:eastAsia="Times New Roman" w:hAnsi="Century Gothic" w:cs="Times New Roman"/>
+          <w:kern w:val="0"/>
+          <w:sz w:val="20"/>
+          <w:szCs w:val="20"/>
+          <w:lang w:eastAsia="en-PH"/>
+          <w14:ligatures w14:val="none"/>
+        </w:rPr>
+      </w:pPr>
+    </w:p>
+    <w:p>
+      <w:pPr>
+        <w:spacing w:after="0" w:line="240" w:lineRule="auto"/>
+        <w:ind w:firstLine="720"/>
+        <w:jc w:val="both"/>
+        <w:rPr>
+          <w:rFonts w:ascii="Century Gothic" w:eastAsia="Times New Roman" w:hAnsi="Century Gothic" w:cs="Times New Roman"/>
+          <w:kern w:val="0"/>
+          <w:sz w:val="20"/>
+          <w:szCs w:val="20"/>
+          <w:lang w:eastAsia="en-PH"/>
+          <w14:ligatures w14:val="none"/>
+        </w:rPr>
+      </w:pPr>
+      <w:r>
+        <w:rPr>
+          <w:rFonts w:ascii="Century Gothic" w:eastAsia="Times New Roman" w:hAnsi="Century Gothic" w:cs="Arial"/>
+          <w:color w:val="000000"/>
+          <w:kern w:val="0"/>
+          <w:sz w:val="20"/>
+          <w:szCs w:val="20"/>
+          <w:lang w:eastAsia="en-PH"/>
+          <w14:ligatures w14:val="none"/>
+        </w:rPr>
+        <w:t>The emergence of Google Glass in 2014 and the subsequent success of Pokémon Go in 2016 were crucial factors in acquiring attention from both developers and users of augmented reality (AR) technology, thereby highlighting its status as a significant tool in the field of educational technology.</w:t>
+      </w:r>
+    </w:p>
+    <w:p>
+      <w:pPr>
+        <w:spacing w:after="0" w:line="240" w:lineRule="auto"/>
+        <w:rPr>
+          <w:rFonts w:ascii="Century Gothic" w:eastAsia="Times New Roman" w:hAnsi="Century Gothic" w:cs="Times New Roman"/>
+          <w:kern w:val="0"/>
+          <w:sz w:val="20"/>
+          <w:szCs w:val="20"/>
+          <w:lang w:eastAsia="en-PH"/>
+          <w14:ligatures w14:val="none"/>
+        </w:rPr>
+      </w:pPr>
+    </w:p>
+    <w:p>
+      <w:pPr>
+        <w:spacing w:after="0" w:line="240" w:lineRule="auto"/>
+        <w:jc w:val="both"/>
+        <w:rPr>
+          <w:rFonts w:ascii="Century Gothic" w:eastAsia="Times New Roman" w:hAnsi="Century Gothic" w:cs="Times New Roman"/>
+          <w:kern w:val="0"/>
+          <w:sz w:val="20"/>
+          <w:szCs w:val="20"/>
+          <w:lang w:eastAsia="en-PH"/>
+          <w14:ligatures w14:val="none"/>
+        </w:rPr>
+      </w:pPr>
+      <w:r>
+        <w:rPr>
+          <w:rFonts w:ascii="Century Gothic" w:eastAsia="Times New Roman" w:hAnsi="Century Gothic" w:cs="Arial"/>
+          <w:b/>
+          <w:bCs/>
+          <w:color w:val="000000"/>
+          <w:kern w:val="0"/>
+          <w:sz w:val="20"/>
+          <w:szCs w:val="20"/>
+          <w:lang w:eastAsia="en-PH"/>
+          <w14:ligatures w14:val="none"/>
+        </w:rPr>
+        <w:t>Third Generation (3GARE)</w:t>
+      </w:r>
+    </w:p>
+    <w:p>
+      <w:pPr>
+        <w:spacing w:after="0" w:line="240" w:lineRule="auto"/>
+        <w:ind w:firstLine="720"/>
+        <w:jc w:val="both"/>
+        <w:rPr>
+          <w:rFonts w:ascii="Century Gothic" w:eastAsia="Times New Roman" w:hAnsi="Century Gothic" w:cs="Times New Roman"/>
+          <w:kern w:val="0"/>
+          <w:sz w:val="20"/>
+          <w:szCs w:val="20"/>
+          <w:lang w:eastAsia="en-PH"/>
+          <w14:ligatures w14:val="none"/>
+        </w:rPr>
+      </w:pPr>
+      <w:r>
+        <w:rPr>
+          <w:rFonts w:ascii="Century Gothic" w:eastAsia="Times New Roman" w:hAnsi="Century Gothic" w:cs="Arial"/>
+          <w:color w:val="000000"/>
+          <w:kern w:val="0"/>
+          <w:sz w:val="20"/>
+          <w:szCs w:val="20"/>
+          <w:lang w:eastAsia="en-PH"/>
+          <w14:ligatures w14:val="none"/>
+        </w:rPr>
+        <w:t xml:space="preserve">Lastly, the third generation of Augmented Reality in education (3GARE) pertains to the AR systems from 2020 up to the future as stated by Garzón. 3GARE denotes a notable advancement beyond conventional modalities such as head-mounted displays and smartphones. The evolution in the field of augmented reality (AR) can be identified and classified according to three specific trajectories or scenarios, namely smart glasses, </w:t>
+      </w:r>
+      <w:proofErr w:type="spellStart"/>
+      <w:r>
+        <w:rPr>
+          <w:rFonts w:ascii="Century Gothic" w:eastAsia="Times New Roman" w:hAnsi="Century Gothic" w:cs="Arial"/>
+          <w:color w:val="000000"/>
+          <w:kern w:val="0"/>
+          <w:sz w:val="20"/>
+          <w:szCs w:val="20"/>
+          <w:lang w:eastAsia="en-PH"/>
+          <w14:ligatures w14:val="none"/>
+        </w:rPr>
+        <w:t>WebAR</w:t>
+      </w:r>
+      <w:proofErr w:type="spellEnd"/>
+      <w:r>
+        <w:rPr>
+          <w:rFonts w:ascii="Century Gothic" w:eastAsia="Times New Roman" w:hAnsi="Century Gothic" w:cs="Arial"/>
+          <w:color w:val="000000"/>
+          <w:kern w:val="0"/>
+          <w:sz w:val="20"/>
+          <w:szCs w:val="20"/>
+          <w:lang w:eastAsia="en-PH"/>
+          <w14:ligatures w14:val="none"/>
+        </w:rPr>
+        <w:t>, and the integration of AR technology with Artificial Intelligence (AI) systems. </w:t>
+      </w:r>
+    </w:p>
+    <w:p>
+      <w:pPr>
+        <w:spacing w:after="0" w:line="240" w:lineRule="auto"/>
+        <w:rPr>
+          <w:rFonts w:ascii="Century Gothic" w:eastAsia="Times New Roman" w:hAnsi="Century Gothic" w:cs="Times New Roman"/>
+          <w:kern w:val="0"/>
+          <w:sz w:val="20"/>
+          <w:szCs w:val="20"/>
+          <w:lang w:eastAsia="en-PH"/>
+          <w14:ligatures w14:val="none"/>
+        </w:rPr>
+      </w:pPr>
+    </w:p>
+    <w:p>
+      <w:pPr>
+        <w:spacing w:after="0" w:line="240" w:lineRule="auto"/>
+        <w:ind w:firstLine="720"/>
+        <w:jc w:val="both"/>
+        <w:rPr>
+          <w:rFonts w:ascii="Century Gothic" w:eastAsia="Times New Roman" w:hAnsi="Century Gothic" w:cs="Times New Roman"/>
+          <w:kern w:val="0"/>
+          <w:sz w:val="20"/>
+          <w:szCs w:val="20"/>
+          <w:lang w:eastAsia="en-PH"/>
+          <w14:ligatures w14:val="none"/>
+        </w:rPr>
+      </w:pPr>
+      <w:r>
+        <w:rPr>
+          <w:rFonts w:ascii="Century Gothic" w:eastAsia="Times New Roman" w:hAnsi="Century Gothic" w:cs="Arial"/>
+          <w:color w:val="000000"/>
+          <w:kern w:val="0"/>
+          <w:sz w:val="20"/>
+          <w:szCs w:val="20"/>
+          <w:lang w:eastAsia="en-PH"/>
+          <w14:ligatures w14:val="none"/>
+        </w:rPr>
+        <w:t xml:space="preserve">The initial scenario pertains to smart glasses, including HoloLens, Oculus Rift, as well as the upcoming </w:t>
+      </w:r>
+      <w:proofErr w:type="spellStart"/>
+      <w:r>
+        <w:rPr>
+          <w:rFonts w:ascii="Century Gothic" w:eastAsia="Times New Roman" w:hAnsi="Century Gothic" w:cs="Arial"/>
+          <w:color w:val="000000"/>
+          <w:kern w:val="0"/>
+          <w:sz w:val="20"/>
+          <w:szCs w:val="20"/>
+          <w:lang w:eastAsia="en-PH"/>
+          <w14:ligatures w14:val="none"/>
+        </w:rPr>
+        <w:t>iGlass</w:t>
+      </w:r>
+      <w:proofErr w:type="spellEnd"/>
+      <w:r>
+        <w:rPr>
+          <w:rFonts w:ascii="Century Gothic" w:eastAsia="Times New Roman" w:hAnsi="Century Gothic" w:cs="Arial"/>
+          <w:color w:val="000000"/>
+          <w:kern w:val="0"/>
+          <w:sz w:val="20"/>
+          <w:szCs w:val="20"/>
+          <w:lang w:eastAsia="en-PH"/>
+          <w14:ligatures w14:val="none"/>
+        </w:rPr>
+        <w:t xml:space="preserve">. It is predicted that standalone headsets will become progressively prevalent. The International Data Corporation (2017) has projected a remarkable surge in the worldwide shipment statistics of these devices - from 225,000 units in 2017 to an expected total of around 32.7 million units in 2022. This observed growth suggests a prospective adaptation of augmented reality in diverse sectors, indicating a </w:t>
+      </w:r>
+      <w:proofErr w:type="spellStart"/>
+      <w:r>
+        <w:rPr>
+          <w:rFonts w:ascii="Century Gothic" w:eastAsia="Times New Roman" w:hAnsi="Century Gothic" w:cs="Arial"/>
+          <w:color w:val="000000"/>
+          <w:kern w:val="0"/>
+          <w:sz w:val="20"/>
+          <w:szCs w:val="20"/>
+          <w:lang w:eastAsia="en-PH"/>
+          <w14:ligatures w14:val="none"/>
+        </w:rPr>
+        <w:t>revolutional</w:t>
+      </w:r>
+      <w:proofErr w:type="spellEnd"/>
+      <w:r>
+        <w:rPr>
+          <w:rFonts w:ascii="Century Gothic" w:eastAsia="Times New Roman" w:hAnsi="Century Gothic" w:cs="Arial"/>
+          <w:color w:val="000000"/>
+          <w:kern w:val="0"/>
+          <w:sz w:val="20"/>
+          <w:szCs w:val="20"/>
+          <w:lang w:eastAsia="en-PH"/>
+          <w14:ligatures w14:val="none"/>
+        </w:rPr>
+        <w:t xml:space="preserve"> stance within the realm of education. </w:t>
+      </w:r>
+    </w:p>
+    <w:p>
+      <w:pPr>
+        <w:spacing w:after="0" w:line="240" w:lineRule="auto"/>
+        <w:rPr>
+          <w:rFonts w:ascii="Century Gothic" w:eastAsia="Times New Roman" w:hAnsi="Century Gothic" w:cs="Times New Roman"/>
+          <w:kern w:val="0"/>
+          <w:sz w:val="20"/>
+          <w:szCs w:val="20"/>
+          <w:lang w:eastAsia="en-PH"/>
+          <w14:ligatures w14:val="none"/>
+        </w:rPr>
+      </w:pPr>
+    </w:p>
+    <w:p>
+      <w:pPr>
+        <w:spacing w:after="0" w:line="240" w:lineRule="auto"/>
+        <w:ind w:firstLine="720"/>
+        <w:jc w:val="both"/>
+        <w:rPr>
+          <w:rFonts w:ascii="Century Gothic" w:eastAsia="Times New Roman" w:hAnsi="Century Gothic" w:cs="Times New Roman"/>
+          <w:kern w:val="0"/>
+          <w:sz w:val="20"/>
+          <w:szCs w:val="20"/>
+          <w:lang w:eastAsia="en-PH"/>
+          <w14:ligatures w14:val="none"/>
+        </w:rPr>
+      </w:pPr>
+      <w:r>
+        <w:rPr>
+          <w:rFonts w:ascii="Century Gothic" w:eastAsia="Times New Roman" w:hAnsi="Century Gothic" w:cs="Arial"/>
+          <w:color w:val="000000"/>
+          <w:kern w:val="0"/>
+          <w:sz w:val="20"/>
+          <w:szCs w:val="20"/>
+          <w:lang w:eastAsia="en-PH"/>
+          <w14:ligatures w14:val="none"/>
+        </w:rPr>
+        <w:t xml:space="preserve">The </w:t>
+      </w:r>
+      <w:proofErr w:type="spellStart"/>
+      <w:r>
+        <w:rPr>
+          <w:rFonts w:ascii="Century Gothic" w:eastAsia="Times New Roman" w:hAnsi="Century Gothic" w:cs="Arial"/>
+          <w:color w:val="000000"/>
+          <w:kern w:val="0"/>
+          <w:sz w:val="20"/>
+          <w:szCs w:val="20"/>
+          <w:lang w:eastAsia="en-PH"/>
+          <w14:ligatures w14:val="none"/>
+        </w:rPr>
+        <w:t>WebAR</w:t>
+      </w:r>
+      <w:proofErr w:type="spellEnd"/>
+      <w:r>
+        <w:rPr>
+          <w:rFonts w:ascii="Century Gothic" w:eastAsia="Times New Roman" w:hAnsi="Century Gothic" w:cs="Arial"/>
+          <w:color w:val="000000"/>
+          <w:kern w:val="0"/>
+          <w:sz w:val="20"/>
+          <w:szCs w:val="20"/>
+          <w:lang w:eastAsia="en-PH"/>
+          <w14:ligatures w14:val="none"/>
+        </w:rPr>
+        <w:t xml:space="preserve"> scenario has been developed as a response to the reluctance of some users to install specialized mobile applications solely for the purpose of accessing augmented reality (AR) content. The utilization of </w:t>
+      </w:r>
+      <w:proofErr w:type="spellStart"/>
+      <w:r>
+        <w:rPr>
+          <w:rFonts w:ascii="Century Gothic" w:eastAsia="Times New Roman" w:hAnsi="Century Gothic" w:cs="Arial"/>
+          <w:color w:val="000000"/>
+          <w:kern w:val="0"/>
+          <w:sz w:val="20"/>
+          <w:szCs w:val="20"/>
+          <w:lang w:eastAsia="en-PH"/>
+          <w14:ligatures w14:val="none"/>
+        </w:rPr>
+        <w:t>WebAR</w:t>
+      </w:r>
+      <w:proofErr w:type="spellEnd"/>
+      <w:r>
+        <w:rPr>
+          <w:rFonts w:ascii="Century Gothic" w:eastAsia="Times New Roman" w:hAnsi="Century Gothic" w:cs="Arial"/>
+          <w:color w:val="000000"/>
+          <w:kern w:val="0"/>
+          <w:sz w:val="20"/>
+          <w:szCs w:val="20"/>
+          <w:lang w:eastAsia="en-PH"/>
+          <w14:ligatures w14:val="none"/>
+        </w:rPr>
+        <w:t xml:space="preserve"> technology facilitates access to augmented reality (AR) via the internet, which efficiently enhances user involvement with AR by eliminating the need for installation of an application. Despite the current efficiency deficit of </w:t>
+      </w:r>
+      <w:proofErr w:type="spellStart"/>
+      <w:r>
+        <w:rPr>
+          <w:rFonts w:ascii="Century Gothic" w:eastAsia="Times New Roman" w:hAnsi="Century Gothic" w:cs="Arial"/>
+          <w:color w:val="000000"/>
+          <w:kern w:val="0"/>
+          <w:sz w:val="20"/>
+          <w:szCs w:val="20"/>
+          <w:lang w:eastAsia="en-PH"/>
+          <w14:ligatures w14:val="none"/>
+        </w:rPr>
+        <w:t>WebAR</w:t>
+      </w:r>
+      <w:proofErr w:type="spellEnd"/>
+      <w:r>
+        <w:rPr>
+          <w:rFonts w:ascii="Century Gothic" w:eastAsia="Times New Roman" w:hAnsi="Century Gothic" w:cs="Arial"/>
+          <w:color w:val="000000"/>
+          <w:kern w:val="0"/>
+          <w:sz w:val="20"/>
+          <w:szCs w:val="20"/>
+          <w:lang w:eastAsia="en-PH"/>
+          <w14:ligatures w14:val="none"/>
+        </w:rPr>
+        <w:t xml:space="preserve"> compared to app-based AR, the potential for transformative web interactions and advancement of AR technology is significant (</w:t>
+      </w:r>
+      <w:proofErr w:type="spellStart"/>
+      <w:r>
+        <w:rPr>
+          <w:rFonts w:ascii="Century Gothic" w:eastAsia="Times New Roman" w:hAnsi="Century Gothic" w:cs="Arial"/>
+          <w:color w:val="000000"/>
+          <w:kern w:val="0"/>
+          <w:sz w:val="20"/>
+          <w:szCs w:val="20"/>
+          <w:lang w:eastAsia="en-PH"/>
+          <w14:ligatures w14:val="none"/>
+        </w:rPr>
+        <w:t>Rauschnabel</w:t>
+      </w:r>
+      <w:proofErr w:type="spellEnd"/>
+      <w:r>
+        <w:rPr>
+          <w:rFonts w:ascii="Century Gothic" w:eastAsia="Times New Roman" w:hAnsi="Century Gothic" w:cs="Arial"/>
+          <w:color w:val="000000"/>
+          <w:kern w:val="0"/>
+          <w:sz w:val="20"/>
+          <w:szCs w:val="20"/>
+          <w:lang w:eastAsia="en-PH"/>
+          <w14:ligatures w14:val="none"/>
+        </w:rPr>
+        <w:t xml:space="preserve">, </w:t>
+      </w:r>
+      <w:proofErr w:type="spellStart"/>
+      <w:r>
+        <w:rPr>
+          <w:rFonts w:ascii="Century Gothic" w:eastAsia="Times New Roman" w:hAnsi="Century Gothic" w:cs="Arial"/>
+          <w:color w:val="000000"/>
+          <w:kern w:val="0"/>
+          <w:sz w:val="20"/>
+          <w:szCs w:val="20"/>
+          <w:lang w:eastAsia="en-PH"/>
+          <w14:ligatures w14:val="none"/>
+        </w:rPr>
+        <w:t>Rossmann</w:t>
+      </w:r>
+      <w:proofErr w:type="spellEnd"/>
+      <w:r>
+        <w:rPr>
+          <w:rFonts w:ascii="Century Gothic" w:eastAsia="Times New Roman" w:hAnsi="Century Gothic" w:cs="Arial"/>
+          <w:color w:val="000000"/>
+          <w:kern w:val="0"/>
+          <w:sz w:val="20"/>
+          <w:szCs w:val="20"/>
+          <w:lang w:eastAsia="en-PH"/>
+          <w14:ligatures w14:val="none"/>
+        </w:rPr>
+        <w:t xml:space="preserve">, &amp; tom </w:t>
+      </w:r>
+      <w:proofErr w:type="spellStart"/>
+      <w:r>
+        <w:rPr>
+          <w:rFonts w:ascii="Century Gothic" w:eastAsia="Times New Roman" w:hAnsi="Century Gothic" w:cs="Arial"/>
+          <w:color w:val="000000"/>
+          <w:kern w:val="0"/>
+          <w:sz w:val="20"/>
+          <w:szCs w:val="20"/>
+          <w:lang w:eastAsia="en-PH"/>
+          <w14:ligatures w14:val="none"/>
+        </w:rPr>
+        <w:t>Dieck</w:t>
+      </w:r>
+      <w:proofErr w:type="spellEnd"/>
+      <w:r>
+        <w:rPr>
+          <w:rFonts w:ascii="Century Gothic" w:eastAsia="Times New Roman" w:hAnsi="Century Gothic" w:cs="Arial"/>
+          <w:color w:val="000000"/>
+          <w:kern w:val="0"/>
+          <w:sz w:val="20"/>
+          <w:szCs w:val="20"/>
+          <w:lang w:eastAsia="en-PH"/>
+          <w14:ligatures w14:val="none"/>
+        </w:rPr>
+        <w:t>, 2017). </w:t>
+      </w:r>
+    </w:p>
+    <w:p>
+      <w:pPr>
+        <w:spacing w:after="0" w:line="240" w:lineRule="auto"/>
+        <w:rPr>
+          <w:rFonts w:ascii="Century Gothic" w:eastAsia="Times New Roman" w:hAnsi="Century Gothic" w:cs="Times New Roman"/>
+          <w:kern w:val="0"/>
+          <w:sz w:val="20"/>
+          <w:szCs w:val="20"/>
+          <w:lang w:eastAsia="en-PH"/>
+          <w14:ligatures w14:val="none"/>
+        </w:rPr>
+      </w:pPr>
+    </w:p>
+    <w:p>
+      <w:pPr>
+        <w:spacing w:after="0" w:line="240" w:lineRule="auto"/>
+        <w:ind w:firstLine="720"/>
+        <w:jc w:val="both"/>
+        <w:rPr>
+          <w:rFonts w:ascii="Century Gothic" w:eastAsia="Times New Roman" w:hAnsi="Century Gothic" w:cs="Times New Roman"/>
+          <w:kern w:val="0"/>
+          <w:sz w:val="20"/>
+          <w:szCs w:val="20"/>
+          <w:lang w:eastAsia="en-PH"/>
+          <w14:ligatures w14:val="none"/>
+        </w:rPr>
+      </w:pPr>
+      <w:r>
+        <w:rPr>
+          <w:rFonts w:ascii="Century Gothic" w:eastAsia="Times New Roman" w:hAnsi="Century Gothic" w:cs="Arial"/>
+          <w:color w:val="000000"/>
+          <w:kern w:val="0"/>
+          <w:sz w:val="20"/>
+          <w:szCs w:val="20"/>
+          <w:lang w:eastAsia="en-PH"/>
+          <w14:ligatures w14:val="none"/>
+        </w:rPr>
+        <w:t>Ultimately, the development of augmented reality (AR) and artificial intelligence (AI) represents the third and final scenario. The integration of Artificial Intelligence (AI) into Augmented Reality (AR) technology facilitates the convergence of physical and digital realms, providing new solutions to a variety of everyday problems. The integration of artificial intelligence (AI) enhances the quality of augmented reality (AR) experiences by facilitating a more realistic and immersive encounter, consequently providing advanced levels of application customization (</w:t>
+      </w:r>
+      <w:proofErr w:type="spellStart"/>
+      <w:r>
+        <w:rPr>
+          <w:rFonts w:ascii="Century Gothic" w:eastAsia="Times New Roman" w:hAnsi="Century Gothic" w:cs="Arial"/>
+          <w:color w:val="000000"/>
+          <w:kern w:val="0"/>
+          <w:sz w:val="20"/>
+          <w:szCs w:val="20"/>
+          <w:lang w:eastAsia="en-PH"/>
+          <w14:ligatures w14:val="none"/>
+        </w:rPr>
+        <w:t>Billinghurst</w:t>
+      </w:r>
+      <w:proofErr w:type="spellEnd"/>
+      <w:r>
+        <w:rPr>
+          <w:rFonts w:ascii="Century Gothic" w:eastAsia="Times New Roman" w:hAnsi="Century Gothic" w:cs="Arial"/>
+          <w:color w:val="000000"/>
+          <w:kern w:val="0"/>
+          <w:sz w:val="20"/>
+          <w:szCs w:val="20"/>
+          <w:lang w:eastAsia="en-PH"/>
+          <w14:ligatures w14:val="none"/>
+        </w:rPr>
+        <w:t>, Clark, &amp; Lee, 2015). The incorporation of AI integration has the potential to not only broaden the intellectual scope for developers and academics, but it also has the ability to introduce a powerful and revolutionary model for augmented reality in various industries, including education.</w:t>
+      </w:r>
+    </w:p>
+    <w:p>
+      <w:pPr>
+        <w:pStyle w:val="ListParagraph"/>
+        <w:ind w:left="1080"/>
+        <w:rPr>
+          <w:rFonts w:ascii="Century Gothic" w:hAnsi="Century Gothic"/>
+          <w:b/>
+          <w:bCs/>
+          <w:sz w:val="20"/>
+          <w:szCs w:val="20"/>
+        </w:rPr>
+      </w:pPr>
+    </w:p>
+    <w:p>
+      <w:pPr>
         <w:rPr>
           <w:rFonts w:ascii="Century Gothic" w:hAnsi="Century Gothic"/>
           <w:sz w:val="20"/>
@@ -814,7 +1929,6 @@
           <w:sz w:val="20"/>
           <w:szCs w:val="20"/>
         </w:rPr>
-        <w:lastRenderedPageBreak/>
         <w:t>References</w:t>
       </w:r>
     </w:p>

</xml_diff>

<commit_message>
Chapter 4.4 to 4.5
</commit_message>
<xml_diff>
--- a/AR in Education.docx
+++ b/AR in Education.docx
@@ -163,7 +163,33 @@
           <w:lang w:eastAsia="en-PH"/>
           <w14:ligatures w14:val="none"/>
         </w:rPr>
-        <w:t>It has been twenty eight years since the development of the first augmented reality (AR) application constructed solely for employment in an academic and educational environment. Since then, augmented reality (AR) applications have been successfully integrated across diverse educational domains, levels, and settings, providing positive benefits to students and learners.</w:t>
+        <w:t xml:space="preserve">It has been </w:t>
+      </w:r>
+      <w:proofErr w:type="gramStart"/>
+      <w:r>
+        <w:rPr>
+          <w:rFonts w:ascii="Century Gothic" w:eastAsia="Times New Roman" w:hAnsi="Century Gothic" w:cs="Arial"/>
+          <w:color w:val="000000"/>
+          <w:kern w:val="0"/>
+          <w:sz w:val="20"/>
+          <w:szCs w:val="20"/>
+          <w:lang w:eastAsia="en-PH"/>
+          <w14:ligatures w14:val="none"/>
+        </w:rPr>
+        <w:t>twenty eight</w:t>
+      </w:r>
+      <w:proofErr w:type="gramEnd"/>
+      <w:r>
+        <w:rPr>
+          <w:rFonts w:ascii="Century Gothic" w:eastAsia="Times New Roman" w:hAnsi="Century Gothic" w:cs="Arial"/>
+          <w:color w:val="000000"/>
+          <w:kern w:val="0"/>
+          <w:sz w:val="20"/>
+          <w:szCs w:val="20"/>
+          <w:lang w:eastAsia="en-PH"/>
+          <w14:ligatures w14:val="none"/>
+        </w:rPr>
+        <w:t xml:space="preserve"> years since the development of the first augmented reality (AR) application constructed solely for employment in an academic and educational environment. Since then, augmented reality (AR) applications have been successfully integrated across diverse educational domains, levels, and settings, providing positive benefits to students and learners.</w:t>
       </w:r>
     </w:p>
     <w:p>
@@ -417,7 +443,33 @@
           <w:lang w:eastAsia="en-PH"/>
           <w14:ligatures w14:val="none"/>
         </w:rPr>
-        <w:t>To provide a view of the current status of augmented reality in Philippine education, including the level of adoption, implementation challenges, and impact on teaching and learning outcomes.</w:t>
+        <w:t xml:space="preserve">To provide a view of the </w:t>
+      </w:r>
+      <w:proofErr w:type="gramStart"/>
+      <w:r>
+        <w:rPr>
+          <w:rFonts w:ascii="Century Gothic" w:eastAsia="Times New Roman" w:hAnsi="Century Gothic" w:cs="Arial"/>
+          <w:color w:val="000000"/>
+          <w:kern w:val="0"/>
+          <w:sz w:val="20"/>
+          <w:szCs w:val="20"/>
+          <w:lang w:eastAsia="en-PH"/>
+          <w14:ligatures w14:val="none"/>
+        </w:rPr>
+        <w:t>current status</w:t>
+      </w:r>
+      <w:proofErr w:type="gramEnd"/>
+      <w:r>
+        <w:rPr>
+          <w:rFonts w:ascii="Century Gothic" w:eastAsia="Times New Roman" w:hAnsi="Century Gothic" w:cs="Arial"/>
+          <w:color w:val="000000"/>
+          <w:kern w:val="0"/>
+          <w:sz w:val="20"/>
+          <w:szCs w:val="20"/>
+          <w:lang w:eastAsia="en-PH"/>
+          <w14:ligatures w14:val="none"/>
+        </w:rPr>
+        <w:t xml:space="preserve"> of augmented reality in Philippine education, including the level of adoption, implementation challenges, and impact on teaching and learning outcomes.</w:t>
       </w:r>
     </w:p>
     <w:p>
@@ -444,7 +496,33 @@
           <w:lang w:eastAsia="en-PH"/>
           <w14:ligatures w14:val="none"/>
         </w:rPr>
-        <w:t xml:space="preserve">The researchers hold the perspective that augmented reality (AR) technology is promising and has the potential to positively impact the education industry. However, it is important to note that this stance is based on their prior knowledge about Augmented Reality in the context of education. The examination of existing literature and observations of related studies is needed to verify whether the stance is true or not. Therefore, the primary objective of this research is to objectively explore and evaluate the impact of AR technology on student learning outcomes in order to determine whether its integration in education is beneficial or presents challenges. By adhering to the research objectives, the researchers aim to uncover empirical evidence that will </w:t>
+        <w:t xml:space="preserve">The researchers hold the perspective that augmented reality (AR) technology is promising and has the potential to positively impact the education industry. However, it is important to note that this stance is based on their prior knowledge about Augmented Reality in the context of education. The examination of existing literature and observations of related studies is needed to verify whether the stance is true or not. Therefore, the primary objective of this research is to objectively explore and evaluate the impact of AR technology on student learning outcomes </w:t>
+      </w:r>
+      <w:proofErr w:type="gramStart"/>
+      <w:r>
+        <w:rPr>
+          <w:rFonts w:ascii="Century Gothic" w:eastAsia="Times New Roman" w:hAnsi="Century Gothic" w:cs="Arial"/>
+          <w:color w:val="000000"/>
+          <w:kern w:val="0"/>
+          <w:sz w:val="20"/>
+          <w:szCs w:val="20"/>
+          <w:lang w:eastAsia="en-PH"/>
+          <w14:ligatures w14:val="none"/>
+        </w:rPr>
+        <w:t>in order to</w:t>
+      </w:r>
+      <w:proofErr w:type="gramEnd"/>
+      <w:r>
+        <w:rPr>
+          <w:rFonts w:ascii="Century Gothic" w:eastAsia="Times New Roman" w:hAnsi="Century Gothic" w:cs="Arial"/>
+          <w:color w:val="000000"/>
+          <w:kern w:val="0"/>
+          <w:sz w:val="20"/>
+          <w:szCs w:val="20"/>
+          <w:lang w:eastAsia="en-PH"/>
+          <w14:ligatures w14:val="none"/>
+        </w:rPr>
+        <w:t xml:space="preserve"> determine whether its integration in education is beneficial or presents challenges. By adhering to the research objectives, the researchers aim to uncover empirical evidence that will </w:t>
       </w:r>
       <w:r>
         <w:rPr>
@@ -457,7 +535,33 @@
           <w14:ligatures w14:val="none"/>
         </w:rPr>
         <w:lastRenderedPageBreak/>
-        <w:t>shed light on the effects and implications of AR technology on students' engagement, motivation, knowledge acquisition, personalized learning experiences, collaborative learning, and the current status of AR in Philippine education. Through this research, the intention is to provide a comprehensive understanding of the potential benefits and limitations of AR technology in education, enabling educators, policymakers, and instructional designers to make informed decisions about its integration and utilization for enhancing student learning outcomes.</w:t>
+        <w:t xml:space="preserve">shed light on the effects and implications of AR technology on students' engagement, motivation, knowledge acquisition, personalized learning experiences, collaborative learning, and the </w:t>
+      </w:r>
+      <w:proofErr w:type="gramStart"/>
+      <w:r>
+        <w:rPr>
+          <w:rFonts w:ascii="Century Gothic" w:eastAsia="Times New Roman" w:hAnsi="Century Gothic" w:cs="Arial"/>
+          <w:color w:val="000000"/>
+          <w:kern w:val="0"/>
+          <w:sz w:val="20"/>
+          <w:szCs w:val="20"/>
+          <w:lang w:eastAsia="en-PH"/>
+          <w14:ligatures w14:val="none"/>
+        </w:rPr>
+        <w:t>current status</w:t>
+      </w:r>
+      <w:proofErr w:type="gramEnd"/>
+      <w:r>
+        <w:rPr>
+          <w:rFonts w:ascii="Century Gothic" w:eastAsia="Times New Roman" w:hAnsi="Century Gothic" w:cs="Arial"/>
+          <w:color w:val="000000"/>
+          <w:kern w:val="0"/>
+          <w:sz w:val="20"/>
+          <w:szCs w:val="20"/>
+          <w:lang w:eastAsia="en-PH"/>
+          <w14:ligatures w14:val="none"/>
+        </w:rPr>
+        <w:t xml:space="preserve"> of AR in Philippine education. Through this research, the intention is to provide a comprehensive understanding of the potential benefits and limitations of AR technology in education, enabling educators, policymakers, and instructional designers to make informed decisions about its integration and utilization for enhancing student learning outcomes.</w:t>
       </w:r>
     </w:p>
     <w:p>
@@ -534,7 +638,33 @@
           <w:lang w:eastAsia="en-PH"/>
           <w14:ligatures w14:val="none"/>
         </w:rPr>
-        <w:t>This study is confined to the examination of the influences and effects of augmented reality (AR) technology within the domain of education. This investigation extensively examines the impact of Augmented Reality (AR) applications on the academic learning of students, highlighting specific aspects including student engagement and motivation, knowledge acquisition and retention, personalized learning experiences, and collaborative learning. Moreover, it presents an overview of the current status of augmented reality technology in the educational system of the Philippines. </w:t>
+        <w:t xml:space="preserve">This study is confined to the examination of the influences and effects of augmented reality (AR) technology within the domain of education. This investigation extensively examines the impact of Augmented Reality (AR) applications on the academic learning of students, highlighting specific aspects including student engagement and motivation, knowledge acquisition and retention, personalized learning experiences, and collaborative learning. Moreover, it presents an overview of the </w:t>
+      </w:r>
+      <w:proofErr w:type="gramStart"/>
+      <w:r>
+        <w:rPr>
+          <w:rFonts w:ascii="Century Gothic" w:eastAsia="Times New Roman" w:hAnsi="Century Gothic" w:cs="Arial"/>
+          <w:color w:val="000000"/>
+          <w:kern w:val="0"/>
+          <w:sz w:val="20"/>
+          <w:szCs w:val="20"/>
+          <w:lang w:eastAsia="en-PH"/>
+          <w14:ligatures w14:val="none"/>
+        </w:rPr>
+        <w:t>current status</w:t>
+      </w:r>
+      <w:proofErr w:type="gramEnd"/>
+      <w:r>
+        <w:rPr>
+          <w:rFonts w:ascii="Century Gothic" w:eastAsia="Times New Roman" w:hAnsi="Century Gothic" w:cs="Arial"/>
+          <w:color w:val="000000"/>
+          <w:kern w:val="0"/>
+          <w:sz w:val="20"/>
+          <w:szCs w:val="20"/>
+          <w:lang w:eastAsia="en-PH"/>
+          <w14:ligatures w14:val="none"/>
+        </w:rPr>
+        <w:t xml:space="preserve"> of augmented reality technology in the educational system of the Philippines. </w:t>
       </w:r>
     </w:p>
     <w:p>
@@ -574,7 +704,33 @@
           <w:lang w:eastAsia="en-PH"/>
           <w14:ligatures w14:val="none"/>
         </w:rPr>
-        <w:t>The current investigation is not devoid of limitations. The study is delimited to the examination of augmented reality (AR) applications that are exclusively utilized within the context of education. This analysis disregards other conceivable applications of AR technology, which may have practical implications in diverse fields such as healthcare, tourism, or industry. The present study centers on students’ education, however, it does not extensively explore the various demographic and learning-style variables that may have effects on the potential influence of augmented reality technology on students' academic achievements. Furthermore, the present study fails to evaluate the precise hardware and software prerequisites for the implementation of augmented reality (AR) technology and its feasibility in different economic situations prevailing in the Philippines. Lastly, there is a constraint pertaining to the possible partiality or preconceived notions of the researchers towards the advantages of augmented reality (AR) technology within educational contexts, given that the researchers were mandated to disclose their preliminary stance with regard to the said technology. The present study endeavors to address potential biases by systematically and objectively evaluating the impact of Augmented Reality (AR) technology on students' academic performance. To achieve this goal, the study will employ a rigorous methodology, utilizing both secondary sources and empirical research to generate unbiased and reliable findings. </w:t>
+        <w:t xml:space="preserve">The current investigation is not devoid of limitations. The study is delimited to the examination of augmented reality (AR) applications that are exclusively utilized within the context of education. This analysis disregards other conceivable applications of AR technology, which may have practical implications in diverse fields such as healthcare, tourism, or industry. The present study centers on students’ education, however, it does not extensively explore the various demographic and learning-style variables that may have effects on the potential influence of augmented reality technology on students' academic achievements. Furthermore, the present study fails to evaluate the precise hardware and software prerequisites for the implementation of augmented reality (AR) technology and its feasibility in different economic situations prevailing in the Philippines. Lastly, there is a constraint pertaining to the possible partiality or preconceived notions of the researchers towards the advantages of augmented reality (AR) technology within educational contexts, given that the researchers were mandated to disclose their preliminary stance </w:t>
+      </w:r>
+      <w:proofErr w:type="gramStart"/>
+      <w:r>
+        <w:rPr>
+          <w:rFonts w:ascii="Century Gothic" w:eastAsia="Times New Roman" w:hAnsi="Century Gothic" w:cs="Arial"/>
+          <w:color w:val="000000"/>
+          <w:kern w:val="0"/>
+          <w:sz w:val="20"/>
+          <w:szCs w:val="20"/>
+          <w:lang w:eastAsia="en-PH"/>
+          <w14:ligatures w14:val="none"/>
+        </w:rPr>
+        <w:t>with regard to</w:t>
+      </w:r>
+      <w:proofErr w:type="gramEnd"/>
+      <w:r>
+        <w:rPr>
+          <w:rFonts w:ascii="Century Gothic" w:eastAsia="Times New Roman" w:hAnsi="Century Gothic" w:cs="Arial"/>
+          <w:color w:val="000000"/>
+          <w:kern w:val="0"/>
+          <w:sz w:val="20"/>
+          <w:szCs w:val="20"/>
+          <w:lang w:eastAsia="en-PH"/>
+          <w14:ligatures w14:val="none"/>
+        </w:rPr>
+        <w:t xml:space="preserve"> the said technology. The present study endeavors to address potential biases by systematically and objectively evaluating the impact of Augmented Reality (AR) technology on students' academic performance. To achieve this goal, the study will employ a rigorous methodology, utilizing both secondary sources and empirical research to generate unbiased and reliable findings. </w:t>
       </w:r>
     </w:p>
     <w:p>
@@ -937,7 +1093,59 @@
           <w:lang w:eastAsia="en-PH"/>
           <w14:ligatures w14:val="none"/>
         </w:rPr>
-        <w:t>The first generation of Augmented Reality in Education was named 1GARE by Garzón. This period spans from 1995 to 2010, and during these years, AR systems were heavily hardware-based. AR systems during this generation were distinguished by the utilization of high-priced and intricate AR technologies, including head-mounted displays, heads-up displays, and handheld displays. The aforementioned systems were originally developed with an aim to impart knowledge in health, natural sciences, and engineering academic spheres, and catering primarily to undergraduate students. Nevertheless, the utilization of 1GARE applications was hampered by two major constraints, specifically, elevated expenses and difficulties associated with usability. As a consequence of these factors, the application of 1GARE in educational settings did not garner widespread acceptance, resulting in limited dissemination. </w:t>
+        <w:t xml:space="preserve">The first generation of Augmented Reality in Education was named 1GARE by Garzón. This period spans from 1995 to 2010, and during these years, AR systems were heavily hardware-based. AR systems during this generation were distinguished by the utilization of high-priced and intricate AR technologies, including head-mounted displays, heads-up displays, and handheld displays. The </w:t>
+      </w:r>
+      <w:proofErr w:type="gramStart"/>
+      <w:r>
+        <w:rPr>
+          <w:rFonts w:ascii="Century Gothic" w:eastAsia="Times New Roman" w:hAnsi="Century Gothic" w:cs="Arial"/>
+          <w:color w:val="000000"/>
+          <w:kern w:val="0"/>
+          <w:sz w:val="20"/>
+          <w:szCs w:val="20"/>
+          <w:lang w:eastAsia="en-PH"/>
+          <w14:ligatures w14:val="none"/>
+        </w:rPr>
+        <w:t>aforementioned systems</w:t>
+      </w:r>
+      <w:proofErr w:type="gramEnd"/>
+      <w:r>
+        <w:rPr>
+          <w:rFonts w:ascii="Century Gothic" w:eastAsia="Times New Roman" w:hAnsi="Century Gothic" w:cs="Arial"/>
+          <w:color w:val="000000"/>
+          <w:kern w:val="0"/>
+          <w:sz w:val="20"/>
+          <w:szCs w:val="20"/>
+          <w:lang w:eastAsia="en-PH"/>
+          <w14:ligatures w14:val="none"/>
+        </w:rPr>
+        <w:t xml:space="preserve"> were originally developed with an aim to impart knowledge in health, natural sciences, and engineering academic spheres, and catering primarily to undergraduate students. Nevertheless, the utilization of 1GARE applications was hampered by two major constraints, specifically, elevated expenses and difficulties associated with usability. </w:t>
+      </w:r>
+      <w:proofErr w:type="gramStart"/>
+      <w:r>
+        <w:rPr>
+          <w:rFonts w:ascii="Century Gothic" w:eastAsia="Times New Roman" w:hAnsi="Century Gothic" w:cs="Arial"/>
+          <w:color w:val="000000"/>
+          <w:kern w:val="0"/>
+          <w:sz w:val="20"/>
+          <w:szCs w:val="20"/>
+          <w:lang w:eastAsia="en-PH"/>
+          <w14:ligatures w14:val="none"/>
+        </w:rPr>
+        <w:t>As a consequence of</w:t>
+      </w:r>
+      <w:proofErr w:type="gramEnd"/>
+      <w:r>
+        <w:rPr>
+          <w:rFonts w:ascii="Century Gothic" w:eastAsia="Times New Roman" w:hAnsi="Century Gothic" w:cs="Arial"/>
+          <w:color w:val="000000"/>
+          <w:kern w:val="0"/>
+          <w:sz w:val="20"/>
+          <w:szCs w:val="20"/>
+          <w:lang w:eastAsia="en-PH"/>
+          <w14:ligatures w14:val="none"/>
+        </w:rPr>
+        <w:t xml:space="preserve"> these factors, the application of 1GARE in educational settings did not garner widespread acceptance, resulting in limited dissemination. </w:t>
       </w:r>
     </w:p>
     <w:p>
@@ -1754,17 +1962,592 @@
           <w:lang w:eastAsia="en-PH"/>
           <w14:ligatures w14:val="none"/>
         </w:rPr>
-        <w:t>, Clark, &amp; Lee, 2015). The incorporation of AI integration has the potential to not only broaden the intellectual scope for developers and academics, but it also has the ability to introduce a powerful and revolutionary model for augmented reality in various industries, including education.</w:t>
-      </w:r>
-    </w:p>
-    <w:p>
-      <w:pPr>
-        <w:pStyle w:val="ListParagraph"/>
-        <w:ind w:left="1080"/>
-        <w:rPr>
-          <w:rFonts w:ascii="Century Gothic" w:hAnsi="Century Gothic"/>
+        <w:t xml:space="preserve">, Clark, &amp; Lee, 2015). The incorporation of AI integration has the potential to not only broaden the intellectual scope for developers and academics, but it also </w:t>
+      </w:r>
+      <w:proofErr w:type="gramStart"/>
+      <w:r>
+        <w:rPr>
+          <w:rFonts w:ascii="Century Gothic" w:eastAsia="Times New Roman" w:hAnsi="Century Gothic" w:cs="Arial"/>
+          <w:color w:val="000000"/>
+          <w:kern w:val="0"/>
+          <w:sz w:val="20"/>
+          <w:szCs w:val="20"/>
+          <w:lang w:eastAsia="en-PH"/>
+          <w14:ligatures w14:val="none"/>
+        </w:rPr>
+        <w:t>has the ability to</w:t>
+      </w:r>
+      <w:proofErr w:type="gramEnd"/>
+      <w:r>
+        <w:rPr>
+          <w:rFonts w:ascii="Century Gothic" w:eastAsia="Times New Roman" w:hAnsi="Century Gothic" w:cs="Arial"/>
+          <w:color w:val="000000"/>
+          <w:kern w:val="0"/>
+          <w:sz w:val="20"/>
+          <w:szCs w:val="20"/>
+          <w:lang w:eastAsia="en-PH"/>
+          <w14:ligatures w14:val="none"/>
+        </w:rPr>
+        <w:t xml:space="preserve"> introduce a powerful and revolutionary model for augmented reality in various industries, including education.</w:t>
+      </w:r>
+    </w:p>
+    <w:p>
+      <w:pPr>
+        <w:spacing w:after="0" w:line="240" w:lineRule="auto"/>
+        <w:jc w:val="both"/>
+        <w:rPr>
+          <w:rFonts w:ascii="Century Gothic" w:eastAsia="Times New Roman" w:hAnsi="Century Gothic" w:cs="Times New Roman"/>
+          <w:kern w:val="0"/>
+          <w:sz w:val="20"/>
+          <w:szCs w:val="20"/>
+          <w:lang w:eastAsia="en-PH"/>
+          <w14:ligatures w14:val="none"/>
+        </w:rPr>
+      </w:pPr>
+    </w:p>
+    <w:p>
+      <w:pPr>
+        <w:spacing w:after="0" w:line="240" w:lineRule="auto"/>
+        <w:jc w:val="both"/>
+        <w:rPr>
+          <w:rFonts w:ascii="Century Gothic" w:eastAsia="Times New Roman" w:hAnsi="Century Gothic" w:cs="Times New Roman"/>
+          <w:kern w:val="0"/>
+          <w:sz w:val="20"/>
+          <w:szCs w:val="20"/>
+          <w:lang w:eastAsia="en-PH"/>
+          <w14:ligatures w14:val="none"/>
+        </w:rPr>
+      </w:pPr>
+    </w:p>
+    <w:p>
+      <w:pPr>
+        <w:spacing w:after="0" w:line="240" w:lineRule="auto"/>
+        <w:jc w:val="both"/>
+        <w:rPr>
+          <w:rFonts w:ascii="Century Gothic" w:eastAsia="Times New Roman" w:hAnsi="Century Gothic" w:cs="Times New Roman"/>
+          <w:kern w:val="0"/>
+          <w:sz w:val="20"/>
+          <w:szCs w:val="20"/>
+          <w:lang w:eastAsia="en-PH"/>
+          <w14:ligatures w14:val="none"/>
+        </w:rPr>
+      </w:pPr>
+    </w:p>
+    <w:p>
+      <w:pPr>
+        <w:spacing w:after="0" w:line="240" w:lineRule="auto"/>
+        <w:jc w:val="both"/>
+        <w:rPr>
+          <w:rFonts w:ascii="Century Gothic" w:eastAsia="Times New Roman" w:hAnsi="Century Gothic" w:cs="Times New Roman"/>
+          <w:kern w:val="0"/>
+          <w:sz w:val="20"/>
+          <w:szCs w:val="20"/>
+          <w:lang w:eastAsia="en-PH"/>
+          <w14:ligatures w14:val="none"/>
+        </w:rPr>
+      </w:pPr>
+    </w:p>
+    <w:p>
+      <w:pPr>
+        <w:spacing w:after="0" w:line="240" w:lineRule="auto"/>
+        <w:jc w:val="both"/>
+        <w:rPr>
+          <w:rFonts w:ascii="Century Gothic" w:eastAsia="Times New Roman" w:hAnsi="Century Gothic" w:cs="Times New Roman"/>
           <w:b/>
           <w:bCs/>
+          <w:kern w:val="0"/>
+          <w:sz w:val="20"/>
+          <w:szCs w:val="20"/>
+          <w:lang w:eastAsia="en-PH"/>
+          <w14:ligatures w14:val="none"/>
+        </w:rPr>
+      </w:pPr>
+      <w:r>
+        <w:rPr>
+          <w:rFonts w:ascii="Century Gothic" w:eastAsia="Times New Roman" w:hAnsi="Century Gothic" w:cs="Times New Roman"/>
+          <w:b/>
+          <w:bCs/>
+          <w:kern w:val="0"/>
+          <w:sz w:val="20"/>
+          <w:szCs w:val="20"/>
+          <w:lang w:eastAsia="en-PH"/>
+          <w14:ligatures w14:val="none"/>
+        </w:rPr>
+        <w:lastRenderedPageBreak/>
+        <w:t>Assess the influence of AR technology on knowledge acquisition and retention</w:t>
+      </w:r>
+    </w:p>
+    <w:p>
+      <w:pPr>
+        <w:spacing w:after="0" w:line="240" w:lineRule="auto"/>
+        <w:jc w:val="both"/>
+        <w:rPr>
+          <w:rFonts w:ascii="Century Gothic" w:eastAsia="Times New Roman" w:hAnsi="Century Gothic" w:cs="Times New Roman"/>
+          <w:kern w:val="0"/>
+          <w:sz w:val="20"/>
+          <w:szCs w:val="20"/>
+          <w:lang w:eastAsia="en-PH"/>
+          <w14:ligatures w14:val="none"/>
+        </w:rPr>
+      </w:pPr>
+    </w:p>
+    <w:p>
+      <w:pPr>
+        <w:spacing w:after="0" w:line="240" w:lineRule="auto"/>
+        <w:jc w:val="both"/>
+        <w:rPr>
+          <w:rFonts w:ascii="Century Gothic" w:eastAsia="Times New Roman" w:hAnsi="Century Gothic" w:cs="Times New Roman"/>
+          <w:kern w:val="0"/>
+          <w:sz w:val="20"/>
+          <w:szCs w:val="20"/>
+          <w:lang w:eastAsia="en-PH"/>
+          <w14:ligatures w14:val="none"/>
+        </w:rPr>
+      </w:pPr>
+    </w:p>
+    <w:p>
+      <w:pPr>
+        <w:spacing w:after="0" w:line="240" w:lineRule="auto"/>
+        <w:ind w:firstLine="720"/>
+        <w:jc w:val="both"/>
+        <w:rPr>
+          <w:rFonts w:ascii="Century Gothic" w:eastAsia="Times New Roman" w:hAnsi="Century Gothic" w:cs="Times New Roman"/>
+          <w:kern w:val="0"/>
+          <w:sz w:val="20"/>
+          <w:szCs w:val="20"/>
+          <w:lang w:eastAsia="en-PH"/>
+          <w14:ligatures w14:val="none"/>
+        </w:rPr>
+      </w:pPr>
+      <w:r>
+        <w:rPr>
+          <w:rFonts w:ascii="Century Gothic" w:eastAsia="Times New Roman" w:hAnsi="Century Gothic" w:cs="Times New Roman"/>
+          <w:kern w:val="0"/>
+          <w:sz w:val="20"/>
+          <w:szCs w:val="20"/>
+          <w:lang w:eastAsia="en-PH"/>
+          <w14:ligatures w14:val="none"/>
+        </w:rPr>
+        <w:t>In the field of education, research studies have shown the positive impact of augmented reality (AR) on knowledge acquisition and retention across various disciplines. AR technologies have been found to enhance academic achievement, facilitate a deeper understanding of abstract concepts, and improve students' higher-order thinking skills.</w:t>
+      </w:r>
+    </w:p>
+    <w:p>
+      <w:pPr>
+        <w:spacing w:after="0" w:line="240" w:lineRule="auto"/>
+        <w:jc w:val="both"/>
+        <w:rPr>
+          <w:rFonts w:ascii="Century Gothic" w:eastAsia="Times New Roman" w:hAnsi="Century Gothic" w:cs="Times New Roman"/>
+          <w:kern w:val="0"/>
+          <w:sz w:val="20"/>
+          <w:szCs w:val="20"/>
+          <w:lang w:eastAsia="en-PH"/>
+          <w14:ligatures w14:val="none"/>
+        </w:rPr>
+      </w:pPr>
+    </w:p>
+    <w:p>
+      <w:pPr>
+        <w:spacing w:after="0" w:line="240" w:lineRule="auto"/>
+        <w:ind w:firstLine="720"/>
+        <w:jc w:val="both"/>
+        <w:rPr>
+          <w:rFonts w:ascii="Century Gothic" w:eastAsia="Times New Roman" w:hAnsi="Century Gothic" w:cs="Times New Roman"/>
+          <w:kern w:val="0"/>
+          <w:sz w:val="20"/>
+          <w:szCs w:val="20"/>
+          <w:lang w:eastAsia="en-PH"/>
+          <w14:ligatures w14:val="none"/>
+        </w:rPr>
+      </w:pPr>
+      <w:r>
+        <w:rPr>
+          <w:rFonts w:ascii="Century Gothic" w:eastAsia="Times New Roman" w:hAnsi="Century Gothic" w:cs="Times New Roman"/>
+          <w:kern w:val="0"/>
+          <w:sz w:val="20"/>
+          <w:szCs w:val="20"/>
+          <w:lang w:eastAsia="en-PH"/>
+          <w14:ligatures w14:val="none"/>
+        </w:rPr>
+        <w:t xml:space="preserve">A study conducted in 7th-grade education revealed that the integration of AR technologies resulted in significant improvements in academic achievement and a deeper understanding of abstract concepts (Kul and </w:t>
+      </w:r>
+      <w:proofErr w:type="spellStart"/>
+      <w:r>
+        <w:rPr>
+          <w:rFonts w:ascii="Century Gothic" w:eastAsia="Times New Roman" w:hAnsi="Century Gothic" w:cs="Times New Roman"/>
+          <w:kern w:val="0"/>
+          <w:sz w:val="20"/>
+          <w:szCs w:val="20"/>
+          <w:lang w:eastAsia="en-PH"/>
+          <w14:ligatures w14:val="none"/>
+        </w:rPr>
+        <w:t>Berbe</w:t>
+      </w:r>
+      <w:proofErr w:type="spellEnd"/>
+      <w:r>
+        <w:rPr>
+          <w:rFonts w:ascii="Century Gothic" w:eastAsia="Times New Roman" w:hAnsi="Century Gothic" w:cs="Times New Roman"/>
+          <w:kern w:val="0"/>
+          <w:sz w:val="20"/>
+          <w:szCs w:val="20"/>
+          <w:lang w:eastAsia="en-PH"/>
+          <w14:ligatures w14:val="none"/>
+        </w:rPr>
+        <w:t>, 2022). By providing visual and experiential learning opportunities, AR bridges the gap between abstract ideas and tangible experiences, allowing students to comprehend complex concepts more effectively.</w:t>
+      </w:r>
+    </w:p>
+    <w:p>
+      <w:pPr>
+        <w:spacing w:after="0" w:line="240" w:lineRule="auto"/>
+        <w:jc w:val="both"/>
+        <w:rPr>
+          <w:rFonts w:ascii="Century Gothic" w:eastAsia="Times New Roman" w:hAnsi="Century Gothic" w:cs="Times New Roman"/>
+          <w:kern w:val="0"/>
+          <w:sz w:val="20"/>
+          <w:szCs w:val="20"/>
+          <w:lang w:eastAsia="en-PH"/>
+          <w14:ligatures w14:val="none"/>
+        </w:rPr>
+      </w:pPr>
+    </w:p>
+    <w:p>
+      <w:pPr>
+        <w:spacing w:after="0" w:line="240" w:lineRule="auto"/>
+        <w:ind w:firstLine="720"/>
+        <w:jc w:val="both"/>
+        <w:rPr>
+          <w:rFonts w:ascii="Century Gothic" w:eastAsia="Times New Roman" w:hAnsi="Century Gothic" w:cs="Times New Roman"/>
+          <w:kern w:val="0"/>
+          <w:sz w:val="20"/>
+          <w:szCs w:val="20"/>
+          <w:lang w:eastAsia="en-PH"/>
+          <w14:ligatures w14:val="none"/>
+        </w:rPr>
+      </w:pPr>
+      <w:r>
+        <w:rPr>
+          <w:rFonts w:ascii="Century Gothic" w:eastAsia="Times New Roman" w:hAnsi="Century Gothic" w:cs="Times New Roman"/>
+          <w:kern w:val="0"/>
+          <w:sz w:val="20"/>
+          <w:szCs w:val="20"/>
+          <w:lang w:eastAsia="en-PH"/>
+          <w14:ligatures w14:val="none"/>
+        </w:rPr>
+        <w:t>Similarly, in engineering courses, the application of AR has demonstrated significant differences in students' learning outcomes compared to traditional teaching methodologies (Vicente dos Anjos et al., 2022). Students who utilized AR in the teaching-learning processes consistently achieved higher levels of learning compared to those who did not use AR.</w:t>
+      </w:r>
+    </w:p>
+    <w:p>
+      <w:pPr>
+        <w:spacing w:after="0" w:line="240" w:lineRule="auto"/>
+        <w:jc w:val="both"/>
+        <w:rPr>
+          <w:rFonts w:ascii="Century Gothic" w:eastAsia="Times New Roman" w:hAnsi="Century Gothic" w:cs="Times New Roman"/>
+          <w:kern w:val="0"/>
+          <w:sz w:val="20"/>
+          <w:szCs w:val="20"/>
+          <w:lang w:eastAsia="en-PH"/>
+          <w14:ligatures w14:val="none"/>
+        </w:rPr>
+      </w:pPr>
+    </w:p>
+    <w:p>
+      <w:pPr>
+        <w:spacing w:after="0" w:line="240" w:lineRule="auto"/>
+        <w:ind w:firstLine="720"/>
+        <w:jc w:val="both"/>
+        <w:rPr>
+          <w:rFonts w:ascii="Century Gothic" w:eastAsia="Times New Roman" w:hAnsi="Century Gothic" w:cs="Times New Roman"/>
+          <w:kern w:val="0"/>
+          <w:sz w:val="20"/>
+          <w:szCs w:val="20"/>
+          <w:lang w:eastAsia="en-PH"/>
+          <w14:ligatures w14:val="none"/>
+        </w:rPr>
+      </w:pPr>
+      <w:r>
+        <w:rPr>
+          <w:rFonts w:ascii="Century Gothic" w:eastAsia="Times New Roman" w:hAnsi="Century Gothic" w:cs="Times New Roman"/>
+          <w:kern w:val="0"/>
+          <w:sz w:val="20"/>
+          <w:szCs w:val="20"/>
+          <w:lang w:eastAsia="en-PH"/>
+          <w14:ligatures w14:val="none"/>
+        </w:rPr>
+        <w:t>Moreover, in formal education settings, studies have shown that AR applications contribute to increased student motivation, satisfaction, and engagement (</w:t>
+      </w:r>
+      <w:proofErr w:type="spellStart"/>
+      <w:r>
+        <w:rPr>
+          <w:rFonts w:ascii="Century Gothic" w:eastAsia="Times New Roman" w:hAnsi="Century Gothic" w:cs="Times New Roman"/>
+          <w:kern w:val="0"/>
+          <w:sz w:val="20"/>
+          <w:szCs w:val="20"/>
+          <w:lang w:eastAsia="en-PH"/>
+          <w14:ligatures w14:val="none"/>
+        </w:rPr>
+        <w:t>Saltan</w:t>
+      </w:r>
+      <w:proofErr w:type="spellEnd"/>
+      <w:r>
+        <w:rPr>
+          <w:rFonts w:ascii="Century Gothic" w:eastAsia="Times New Roman" w:hAnsi="Century Gothic" w:cs="Times New Roman"/>
+          <w:kern w:val="0"/>
+          <w:sz w:val="20"/>
+          <w:szCs w:val="20"/>
+          <w:lang w:eastAsia="en-PH"/>
+          <w14:ligatures w14:val="none"/>
+        </w:rPr>
+        <w:t xml:space="preserve"> and Arslan, 2017). AR has been found to improve students' academic achievement, as measured by pre-test to post-test scores, and supports the development of higher order thinking skills, including problem-solving and critical and creative thinking.</w:t>
+      </w:r>
+    </w:p>
+    <w:p>
+      <w:pPr>
+        <w:spacing w:after="0" w:line="240" w:lineRule="auto"/>
+        <w:jc w:val="both"/>
+        <w:rPr>
+          <w:rFonts w:ascii="Century Gothic" w:eastAsia="Times New Roman" w:hAnsi="Century Gothic" w:cs="Times New Roman"/>
+          <w:kern w:val="0"/>
+          <w:sz w:val="20"/>
+          <w:szCs w:val="20"/>
+          <w:lang w:eastAsia="en-PH"/>
+          <w14:ligatures w14:val="none"/>
+        </w:rPr>
+      </w:pPr>
+    </w:p>
+    <w:p>
+      <w:pPr>
+        <w:spacing w:after="0" w:line="240" w:lineRule="auto"/>
+        <w:jc w:val="both"/>
+        <w:rPr>
+          <w:rFonts w:ascii="Century Gothic" w:eastAsia="Times New Roman" w:hAnsi="Century Gothic" w:cs="Times New Roman"/>
+          <w:b/>
+          <w:bCs/>
+          <w:kern w:val="0"/>
+          <w:sz w:val="20"/>
+          <w:szCs w:val="20"/>
+          <w:lang w:eastAsia="en-PH"/>
+          <w14:ligatures w14:val="none"/>
+        </w:rPr>
+      </w:pPr>
+      <w:r>
+        <w:rPr>
+          <w:rFonts w:ascii="Century Gothic" w:eastAsia="Times New Roman" w:hAnsi="Century Gothic" w:cs="Times New Roman"/>
+          <w:b/>
+          <w:bCs/>
+          <w:kern w:val="0"/>
+          <w:sz w:val="20"/>
+          <w:szCs w:val="20"/>
+          <w:lang w:eastAsia="en-PH"/>
+          <w14:ligatures w14:val="none"/>
+        </w:rPr>
+        <w:t xml:space="preserve">Explore personalized learning experiences enabled by AR systems </w:t>
+      </w:r>
+    </w:p>
+    <w:p>
+      <w:pPr>
+        <w:spacing w:after="0" w:line="240" w:lineRule="auto"/>
+        <w:jc w:val="both"/>
+        <w:rPr>
+          <w:rFonts w:ascii="Century Gothic" w:eastAsia="Times New Roman" w:hAnsi="Century Gothic" w:cs="Times New Roman"/>
+          <w:kern w:val="0"/>
+          <w:sz w:val="20"/>
+          <w:szCs w:val="20"/>
+          <w:lang w:eastAsia="en-PH"/>
+          <w14:ligatures w14:val="none"/>
+        </w:rPr>
+      </w:pPr>
+    </w:p>
+    <w:p>
+      <w:pPr>
+        <w:spacing w:after="0" w:line="240" w:lineRule="auto"/>
+        <w:ind w:firstLine="720"/>
+        <w:jc w:val="both"/>
+        <w:rPr>
+          <w:rFonts w:ascii="Century Gothic" w:eastAsia="Times New Roman" w:hAnsi="Century Gothic" w:cs="Times New Roman"/>
+          <w:kern w:val="0"/>
+          <w:sz w:val="20"/>
+          <w:szCs w:val="20"/>
+          <w:lang w:eastAsia="en-PH"/>
+          <w14:ligatures w14:val="none"/>
+        </w:rPr>
+      </w:pPr>
+      <w:r>
+        <w:rPr>
+          <w:rFonts w:ascii="Century Gothic" w:eastAsia="Times New Roman" w:hAnsi="Century Gothic" w:cs="Times New Roman"/>
+          <w:kern w:val="0"/>
+          <w:sz w:val="20"/>
+          <w:szCs w:val="20"/>
+          <w:lang w:eastAsia="en-PH"/>
+          <w14:ligatures w14:val="none"/>
+        </w:rPr>
+        <w:t>The integration of augmented reality (AR) systems in personalized learning experiences offers numerous benefits for students. Participation in AR experiences has been found to increase student motivation, as measured by the Instructional Materials Motivation Survey (IMMS) (</w:t>
+      </w:r>
+      <w:proofErr w:type="spellStart"/>
+      <w:r>
+        <w:rPr>
+          <w:rFonts w:ascii="Century Gothic" w:eastAsia="Times New Roman" w:hAnsi="Century Gothic" w:cs="Times New Roman"/>
+          <w:kern w:val="0"/>
+          <w:sz w:val="20"/>
+          <w:szCs w:val="20"/>
+          <w:lang w:eastAsia="en-PH"/>
+          <w14:ligatures w14:val="none"/>
+        </w:rPr>
+        <w:t>Loorbach</w:t>
+      </w:r>
+      <w:proofErr w:type="spellEnd"/>
+      <w:r>
+        <w:rPr>
+          <w:rFonts w:ascii="Century Gothic" w:eastAsia="Times New Roman" w:hAnsi="Century Gothic" w:cs="Times New Roman"/>
+          <w:kern w:val="0"/>
+          <w:sz w:val="20"/>
+          <w:szCs w:val="20"/>
+          <w:lang w:eastAsia="en-PH"/>
+          <w14:ligatures w14:val="none"/>
+        </w:rPr>
+        <w:t xml:space="preserve"> et al., 2014). This survey evaluates dimensions such as confidence, attention, satisfaction, and relevance, which align with the personalized learning approach enabled by AR systems. Improved motivation has shown a significant relationship with enhanced performance and retention of learned information. Similar findings have been observed in studies focusing on the use of AR for personalized learning in university settings (</w:t>
+      </w:r>
+      <w:proofErr w:type="spellStart"/>
+      <w:r>
+        <w:rPr>
+          <w:rFonts w:ascii="Century Gothic" w:eastAsia="Times New Roman" w:hAnsi="Century Gothic" w:cs="Times New Roman"/>
+          <w:kern w:val="0"/>
+          <w:sz w:val="20"/>
+          <w:szCs w:val="20"/>
+          <w:lang w:eastAsia="en-PH"/>
+          <w14:ligatures w14:val="none"/>
+        </w:rPr>
+        <w:t>Almenara</w:t>
+      </w:r>
+      <w:proofErr w:type="spellEnd"/>
+      <w:r>
+        <w:rPr>
+          <w:rFonts w:ascii="Century Gothic" w:eastAsia="Times New Roman" w:hAnsi="Century Gothic" w:cs="Times New Roman"/>
+          <w:kern w:val="0"/>
+          <w:sz w:val="20"/>
+          <w:szCs w:val="20"/>
+          <w:lang w:eastAsia="en-PH"/>
+          <w14:ligatures w14:val="none"/>
+        </w:rPr>
+        <w:t xml:space="preserve"> et al., 2019).</w:t>
+      </w:r>
+    </w:p>
+    <w:p>
+      <w:pPr>
+        <w:spacing w:after="0" w:line="240" w:lineRule="auto"/>
+        <w:jc w:val="both"/>
+        <w:rPr>
+          <w:rFonts w:ascii="Century Gothic" w:eastAsia="Times New Roman" w:hAnsi="Century Gothic" w:cs="Times New Roman"/>
+          <w:kern w:val="0"/>
+          <w:sz w:val="20"/>
+          <w:szCs w:val="20"/>
+          <w:lang w:eastAsia="en-PH"/>
+          <w14:ligatures w14:val="none"/>
+        </w:rPr>
+      </w:pPr>
+    </w:p>
+    <w:p>
+      <w:pPr>
+        <w:spacing w:after="0" w:line="240" w:lineRule="auto"/>
+        <w:ind w:firstLine="720"/>
+        <w:jc w:val="both"/>
+        <w:rPr>
+          <w:rFonts w:ascii="Century Gothic" w:eastAsia="Times New Roman" w:hAnsi="Century Gothic" w:cs="Times New Roman"/>
+          <w:kern w:val="0"/>
+          <w:sz w:val="20"/>
+          <w:szCs w:val="20"/>
+          <w:lang w:eastAsia="en-PH"/>
+          <w14:ligatures w14:val="none"/>
+        </w:rPr>
+      </w:pPr>
+      <w:r>
+        <w:rPr>
+          <w:rFonts w:ascii="Century Gothic" w:eastAsia="Times New Roman" w:hAnsi="Century Gothic" w:cs="Times New Roman"/>
+          <w:kern w:val="0"/>
+          <w:sz w:val="20"/>
+          <w:szCs w:val="20"/>
+          <w:lang w:eastAsia="en-PH"/>
+          <w14:ligatures w14:val="none"/>
+        </w:rPr>
+        <w:t>AR systems also provide an opportunity for students to engage in immersive and personalized 3D learning experiences. By utilizing a combination of augmented reality toolkits, any lesson can be presented in a 3D format with zooming and viewing capabilities (El Sayed et al., 2011). This personalized approach allows learners to interact with content and manipulate virtual objects, enhancing their understanding and engagement.</w:t>
+      </w:r>
+    </w:p>
+    <w:p>
+      <w:pPr>
+        <w:spacing w:after="0" w:line="240" w:lineRule="auto"/>
+        <w:ind w:firstLine="720"/>
+        <w:jc w:val="both"/>
+        <w:rPr>
+          <w:rFonts w:ascii="Century Gothic" w:eastAsia="Times New Roman" w:hAnsi="Century Gothic" w:cs="Times New Roman"/>
+          <w:kern w:val="0"/>
+          <w:sz w:val="20"/>
+          <w:szCs w:val="20"/>
+          <w:lang w:eastAsia="en-PH"/>
+          <w14:ligatures w14:val="none"/>
+        </w:rPr>
+      </w:pPr>
+    </w:p>
+    <w:p>
+      <w:pPr>
+        <w:spacing w:after="0" w:line="240" w:lineRule="auto"/>
+        <w:ind w:firstLine="360"/>
+        <w:jc w:val="both"/>
+        <w:rPr>
+          <w:rFonts w:ascii="Century Gothic" w:eastAsia="Times New Roman" w:hAnsi="Century Gothic" w:cs="Times New Roman"/>
+          <w:kern w:val="0"/>
+          <w:sz w:val="20"/>
+          <w:szCs w:val="20"/>
+          <w:lang w:eastAsia="en-PH"/>
+          <w14:ligatures w14:val="none"/>
+        </w:rPr>
+      </w:pPr>
+      <w:r>
+        <w:rPr>
+          <w:rFonts w:ascii="Century Gothic" w:eastAsia="Times New Roman" w:hAnsi="Century Gothic" w:cs="Times New Roman"/>
+          <w:kern w:val="0"/>
+          <w:sz w:val="20"/>
+          <w:szCs w:val="20"/>
+          <w:lang w:eastAsia="en-PH"/>
+          <w14:ligatures w14:val="none"/>
+        </w:rPr>
+        <w:t xml:space="preserve">Furthermore, AR technologies have proven effective in improving comprehension of complex or abstract subjects in personalized learning contexts. For example, studies have shown that utilizing AR technologies can facilitate a deeper understanding of intricate science concepts (Kul &amp; </w:t>
+      </w:r>
+      <w:proofErr w:type="spellStart"/>
+      <w:r>
+        <w:rPr>
+          <w:rFonts w:ascii="Century Gothic" w:eastAsia="Times New Roman" w:hAnsi="Century Gothic" w:cs="Times New Roman"/>
+          <w:kern w:val="0"/>
+          <w:sz w:val="20"/>
+          <w:szCs w:val="20"/>
+          <w:lang w:eastAsia="en-PH"/>
+          <w14:ligatures w14:val="none"/>
+        </w:rPr>
+        <w:t>Berbe</w:t>
+      </w:r>
+      <w:proofErr w:type="spellEnd"/>
+      <w:r>
+        <w:rPr>
+          <w:rFonts w:ascii="Century Gothic" w:eastAsia="Times New Roman" w:hAnsi="Century Gothic" w:cs="Times New Roman"/>
+          <w:kern w:val="0"/>
+          <w:sz w:val="20"/>
+          <w:szCs w:val="20"/>
+          <w:lang w:eastAsia="en-PH"/>
+          <w14:ligatures w14:val="none"/>
+        </w:rPr>
+        <w:t>, 2022). Additionally, in fields such as electrical engineering, the use of AR has been found to enhance concept comprehension and promote better understanding of the topics at hand (Kaur et al., 2022).</w:t>
+      </w:r>
+    </w:p>
+    <w:p>
+      <w:pPr>
+        <w:rPr>
+          <w:rFonts w:ascii="Century Gothic" w:hAnsi="Century Gothic"/>
+          <w:sz w:val="20"/>
+          <w:szCs w:val="20"/>
+        </w:rPr>
+      </w:pPr>
+    </w:p>
+    <w:p>
+      <w:pPr>
+        <w:rPr>
+          <w:rFonts w:ascii="Century Gothic" w:hAnsi="Century Gothic"/>
           <w:sz w:val="20"/>
           <w:szCs w:val="20"/>
         </w:rPr>
@@ -1802,6 +2585,7 @@
           <w:sz w:val="20"/>
           <w:szCs w:val="20"/>
         </w:rPr>
+        <w:lastRenderedPageBreak/>
         <w:t>Summary</w:t>
       </w:r>
     </w:p>
@@ -1820,11 +2604,344 @@
     <w:p>
       <w:pPr>
         <w:pStyle w:val="ListParagraph"/>
-        <w:ind w:left="1080"/>
-        <w:rPr>
-          <w:rFonts w:ascii="Century Gothic" w:hAnsi="Century Gothic"/>
-          <w:b/>
-          <w:bCs/>
+        <w:ind w:left="360" w:firstLine="360"/>
+        <w:jc w:val="both"/>
+        <w:rPr>
+          <w:rFonts w:ascii="Century Gothic" w:hAnsi="Century Gothic"/>
+          <w:sz w:val="20"/>
+          <w:szCs w:val="20"/>
+        </w:rPr>
+      </w:pPr>
+      <w:r>
+        <w:rPr>
+          <w:rFonts w:ascii="Century Gothic" w:hAnsi="Century Gothic"/>
+          <w:sz w:val="20"/>
+          <w:szCs w:val="20"/>
+        </w:rPr>
+        <w:t xml:space="preserve">Studies have found that using augmented reality (AR) technology in education boosts student motivation, engagement, and achievement. The </w:t>
+      </w:r>
+      <w:proofErr w:type="spellStart"/>
+      <w:r>
+        <w:rPr>
+          <w:rFonts w:ascii="Century Gothic" w:hAnsi="Century Gothic"/>
+          <w:sz w:val="20"/>
+          <w:szCs w:val="20"/>
+        </w:rPr>
+        <w:t>NutricARd</w:t>
+      </w:r>
+      <w:proofErr w:type="spellEnd"/>
+      <w:r>
+        <w:rPr>
+          <w:rFonts w:ascii="Century Gothic" w:hAnsi="Century Gothic"/>
+          <w:sz w:val="20"/>
+          <w:szCs w:val="20"/>
+        </w:rPr>
+        <w:t xml:space="preserve"> is a developed prototype by </w:t>
+      </w:r>
+      <w:proofErr w:type="spellStart"/>
+      <w:r>
+        <w:rPr>
+          <w:rFonts w:ascii="Century Gothic" w:hAnsi="Century Gothic"/>
+          <w:sz w:val="20"/>
+          <w:szCs w:val="20"/>
+        </w:rPr>
+        <w:t>Ziden</w:t>
+      </w:r>
+      <w:proofErr w:type="spellEnd"/>
+      <w:r>
+        <w:rPr>
+          <w:rFonts w:ascii="Century Gothic" w:hAnsi="Century Gothic"/>
+          <w:sz w:val="20"/>
+          <w:szCs w:val="20"/>
+        </w:rPr>
+        <w:t xml:space="preserve"> et al (2022) it is used to distribute educational content about the human digestive system. Students had to download/print or scan the Zip code marker for the study, which interrupts their concentration. However, it only arose at the beginning and </w:t>
+      </w:r>
+      <w:proofErr w:type="spellStart"/>
+      <w:r>
+        <w:rPr>
+          <w:rFonts w:ascii="Century Gothic" w:hAnsi="Century Gothic"/>
+          <w:sz w:val="20"/>
+          <w:szCs w:val="20"/>
+        </w:rPr>
+        <w:t>NutricARd</w:t>
+      </w:r>
+      <w:proofErr w:type="spellEnd"/>
+      <w:r>
+        <w:rPr>
+          <w:rFonts w:ascii="Century Gothic" w:hAnsi="Century Gothic"/>
+          <w:sz w:val="20"/>
+          <w:szCs w:val="20"/>
+        </w:rPr>
+        <w:t xml:space="preserve"> positively impacted student motivation by 9% and academic performance </w:t>
+      </w:r>
+      <w:proofErr w:type="spellStart"/>
+      <w:r>
+        <w:rPr>
+          <w:rFonts w:ascii="Century Gothic" w:hAnsi="Century Gothic"/>
+          <w:sz w:val="20"/>
+          <w:szCs w:val="20"/>
+        </w:rPr>
+        <w:t>Ziden</w:t>
+      </w:r>
+      <w:proofErr w:type="spellEnd"/>
+      <w:r>
+        <w:rPr>
+          <w:rFonts w:ascii="Century Gothic" w:hAnsi="Century Gothic"/>
+          <w:sz w:val="20"/>
+          <w:szCs w:val="20"/>
+        </w:rPr>
+        <w:t xml:space="preserve"> et al (2022). A Research by Shiue et al (2019). supports these findings. Their study found that middle-school students who used Augmented Reality (AR) apps had better academic performance than those who didn't. Furthermore </w:t>
+      </w:r>
+      <w:proofErr w:type="spellStart"/>
+      <w:r>
+        <w:rPr>
+          <w:rFonts w:ascii="Century Gothic" w:hAnsi="Century Gothic"/>
+          <w:sz w:val="20"/>
+          <w:szCs w:val="20"/>
+        </w:rPr>
+        <w:t>Sirakaya</w:t>
+      </w:r>
+      <w:proofErr w:type="spellEnd"/>
+      <w:r>
+        <w:rPr>
+          <w:rFonts w:ascii="Century Gothic" w:hAnsi="Century Gothic"/>
+          <w:sz w:val="20"/>
+          <w:szCs w:val="20"/>
+        </w:rPr>
+        <w:t xml:space="preserve">, M., &amp; </w:t>
+      </w:r>
+      <w:proofErr w:type="spellStart"/>
+      <w:r>
+        <w:rPr>
+          <w:rFonts w:ascii="Century Gothic" w:hAnsi="Century Gothic"/>
+          <w:sz w:val="20"/>
+          <w:szCs w:val="20"/>
+        </w:rPr>
+        <w:t>Cakmak</w:t>
+      </w:r>
+      <w:proofErr w:type="spellEnd"/>
+      <w:r>
+        <w:rPr>
+          <w:rFonts w:ascii="Century Gothic" w:hAnsi="Century Gothic"/>
+          <w:sz w:val="20"/>
+          <w:szCs w:val="20"/>
+        </w:rPr>
+        <w:t xml:space="preserve">, E. (2018), studied the effects of AR technology on student engagement and motivation in computer hardware courses. Using the </w:t>
+      </w:r>
+      <w:proofErr w:type="spellStart"/>
+      <w:r>
+        <w:rPr>
+          <w:rFonts w:ascii="Century Gothic" w:hAnsi="Century Gothic"/>
+          <w:sz w:val="20"/>
+          <w:szCs w:val="20"/>
+        </w:rPr>
+        <w:t>HardwareAR</w:t>
+      </w:r>
+      <w:proofErr w:type="spellEnd"/>
+      <w:r>
+        <w:rPr>
+          <w:rFonts w:ascii="Century Gothic" w:hAnsi="Century Gothic"/>
+          <w:sz w:val="20"/>
+          <w:szCs w:val="20"/>
+        </w:rPr>
+        <w:t xml:space="preserve"> application improved students' ability to assemble motherboards, leading to higher academic performance. The intervention group performed assembly tasks more efficiently than the control group. Additionally, studies have explored AR technology in collaborative learning. AR fosters interactivity and cooperation between instructors and pupils, using captivating digital media that stimulates learners. Asquith, S. &amp; Frazier, E. (2022) found that AR in language instruction with CYOA digital storytelling benefits students. Radu et al. (2020) highlighted AR's use in collaborative problem-solving, promoting fair participation and efficient teamwork. Overall, AR could have some lacking and issues that may arise, currently accessibility to technology, interruptions are one of its problems. However Augmented Reality technology improves education and academic achievement by enhancing learners' motivation, involvement, and scholarly attainment in diverse scientific disciplines. Augmented reality in education promotes immersive digital engagements, collaboration, and learning. The effectiveness of AR learning hinges on usability, intuitiveness, and satisfaction. Feedback, further </w:t>
+      </w:r>
+      <w:proofErr w:type="gramStart"/>
+      <w:r>
+        <w:rPr>
+          <w:rFonts w:ascii="Century Gothic" w:hAnsi="Century Gothic"/>
+          <w:sz w:val="20"/>
+          <w:szCs w:val="20"/>
+        </w:rPr>
+        <w:t>research</w:t>
+      </w:r>
+      <w:proofErr w:type="gramEnd"/>
+      <w:r>
+        <w:rPr>
+          <w:rFonts w:ascii="Century Gothic" w:hAnsi="Century Gothic"/>
+          <w:sz w:val="20"/>
+          <w:szCs w:val="20"/>
+        </w:rPr>
+        <w:t xml:space="preserve"> and data gathering about AR technology can improve in education.</w:t>
+      </w:r>
+    </w:p>
+    <w:p>
+      <w:pPr>
+        <w:pStyle w:val="ListParagraph"/>
+        <w:ind w:left="360" w:firstLine="360"/>
+        <w:jc w:val="both"/>
+        <w:rPr>
+          <w:rFonts w:ascii="Century Gothic" w:hAnsi="Century Gothic"/>
+          <w:sz w:val="20"/>
+          <w:szCs w:val="20"/>
+        </w:rPr>
+      </w:pPr>
+    </w:p>
+    <w:p>
+      <w:pPr>
+        <w:pStyle w:val="ListParagraph"/>
+        <w:ind w:left="360" w:firstLine="360"/>
+        <w:jc w:val="both"/>
+        <w:rPr>
+          <w:rFonts w:ascii="Century Gothic" w:hAnsi="Century Gothic"/>
+          <w:sz w:val="20"/>
+          <w:szCs w:val="20"/>
+        </w:rPr>
+      </w:pPr>
+      <w:r>
+        <w:rPr>
+          <w:rFonts w:ascii="Century Gothic" w:hAnsi="Century Gothic"/>
+          <w:sz w:val="20"/>
+          <w:szCs w:val="20"/>
+        </w:rPr>
+        <w:t xml:space="preserve">It is noted by </w:t>
+      </w:r>
+      <w:proofErr w:type="spellStart"/>
+      <w:r>
+        <w:rPr>
+          <w:rFonts w:ascii="Century Gothic" w:hAnsi="Century Gothic"/>
+          <w:sz w:val="20"/>
+          <w:szCs w:val="20"/>
+        </w:rPr>
+        <w:t>Gohoy</w:t>
+      </w:r>
+      <w:proofErr w:type="spellEnd"/>
+      <w:r>
+        <w:rPr>
+          <w:rFonts w:ascii="Century Gothic" w:hAnsi="Century Gothic"/>
+          <w:sz w:val="20"/>
+          <w:szCs w:val="20"/>
+        </w:rPr>
+        <w:t xml:space="preserve"> (2022) that the implementation of AR technology in our education is now used especially on K-12 sectors. While it is stated that it is now being integrated in our education, there are several developments of prototypes that have gone testing and the results are promising. However, it is not fully implemented nor mandated for use. Such prototypes include HARA developed by Manuel Garcia and eS2MART Teaching and Learning Material developed by Sherryl </w:t>
+      </w:r>
+      <w:proofErr w:type="spellStart"/>
+      <w:r>
+        <w:rPr>
+          <w:rFonts w:ascii="Century Gothic" w:hAnsi="Century Gothic"/>
+          <w:sz w:val="20"/>
+          <w:szCs w:val="20"/>
+        </w:rPr>
+        <w:t>Montalbo</w:t>
+      </w:r>
+      <w:proofErr w:type="spellEnd"/>
+      <w:r>
+        <w:rPr>
+          <w:rFonts w:ascii="Century Gothic" w:hAnsi="Century Gothic"/>
+          <w:sz w:val="20"/>
+          <w:szCs w:val="20"/>
+        </w:rPr>
+        <w:t xml:space="preserve"> with the purpose of making the students become more engaged on a particular subject </w:t>
+      </w:r>
+      <w:proofErr w:type="gramStart"/>
+      <w:r>
+        <w:rPr>
+          <w:rFonts w:ascii="Century Gothic" w:hAnsi="Century Gothic"/>
+          <w:sz w:val="20"/>
+          <w:szCs w:val="20"/>
+        </w:rPr>
+        <w:t>and also</w:t>
+      </w:r>
+      <w:proofErr w:type="gramEnd"/>
+      <w:r>
+        <w:rPr>
+          <w:rFonts w:ascii="Century Gothic" w:hAnsi="Century Gothic"/>
+          <w:sz w:val="20"/>
+          <w:szCs w:val="20"/>
+        </w:rPr>
+        <w:t xml:space="preserve"> enhancing their spatial skills as stated by Sherryl </w:t>
+      </w:r>
+      <w:proofErr w:type="spellStart"/>
+      <w:r>
+        <w:rPr>
+          <w:rFonts w:ascii="Century Gothic" w:hAnsi="Century Gothic"/>
+          <w:sz w:val="20"/>
+          <w:szCs w:val="20"/>
+        </w:rPr>
+        <w:t>Montalbo</w:t>
+      </w:r>
+      <w:proofErr w:type="spellEnd"/>
+      <w:r>
+        <w:rPr>
+          <w:rFonts w:ascii="Century Gothic" w:hAnsi="Century Gothic"/>
+          <w:sz w:val="20"/>
+          <w:szCs w:val="20"/>
+        </w:rPr>
+        <w:t xml:space="preserve">. While the intent and the potential </w:t>
+      </w:r>
+      <w:proofErr w:type="gramStart"/>
+      <w:r>
+        <w:rPr>
+          <w:rFonts w:ascii="Century Gothic" w:hAnsi="Century Gothic"/>
+          <w:sz w:val="20"/>
+          <w:szCs w:val="20"/>
+        </w:rPr>
+        <w:t>is</w:t>
+      </w:r>
+      <w:proofErr w:type="gramEnd"/>
+      <w:r>
+        <w:rPr>
+          <w:rFonts w:ascii="Century Gothic" w:hAnsi="Century Gothic"/>
+          <w:sz w:val="20"/>
+          <w:szCs w:val="20"/>
+        </w:rPr>
+        <w:t xml:space="preserve"> good, it comes not without problems as well. Garcia (2020) said that “the development and implementation of a mobile AR is daunting, complex, and expensive to develop”, meaning that its creation, development and integration will be </w:t>
+      </w:r>
+      <w:proofErr w:type="gramStart"/>
+      <w:r>
+        <w:rPr>
+          <w:rFonts w:ascii="Century Gothic" w:hAnsi="Century Gothic"/>
+          <w:sz w:val="20"/>
+          <w:szCs w:val="20"/>
+        </w:rPr>
+        <w:t>challenging</w:t>
+      </w:r>
+      <w:proofErr w:type="gramEnd"/>
+      <w:r>
+        <w:rPr>
+          <w:rFonts w:ascii="Century Gothic" w:hAnsi="Century Gothic"/>
+          <w:sz w:val="20"/>
+          <w:szCs w:val="20"/>
+        </w:rPr>
+        <w:t xml:space="preserve"> and we can see it as a challenge to implement AR that goes along the traditional way of teaching. The resources are also scarce for teachers that will use AR apps for educational purposes as stated by </w:t>
+      </w:r>
+      <w:proofErr w:type="spellStart"/>
+      <w:r>
+        <w:rPr>
+          <w:rFonts w:ascii="Century Gothic" w:hAnsi="Century Gothic"/>
+          <w:sz w:val="20"/>
+          <w:szCs w:val="20"/>
+        </w:rPr>
+        <w:t>Virata</w:t>
+      </w:r>
+      <w:proofErr w:type="spellEnd"/>
+      <w:r>
+        <w:rPr>
+          <w:rFonts w:ascii="Century Gothic" w:hAnsi="Century Gothic"/>
+          <w:sz w:val="20"/>
+          <w:szCs w:val="20"/>
+        </w:rPr>
+        <w:t xml:space="preserve"> &amp; Castro (2019). Updates issues are also found as some bugs are never addressed nor fix, leaving the app on its mediocre state. All in all, the challenges include the complexity and expenses for its development, the lack of free resources and the time it takes to fully integrate a lesson to the technology. However, these AR technologies proved to be useful in education as well. Students have shown more interest and motivation towards the subject, increased their spatial skills and further developed student to student interactions and teacher to student interactions as well.</w:t>
+      </w:r>
+    </w:p>
+    <w:p>
+      <w:pPr>
+        <w:pStyle w:val="ListParagraph"/>
+        <w:ind w:left="360" w:firstLine="360"/>
+        <w:jc w:val="both"/>
+        <w:rPr>
+          <w:rFonts w:ascii="Century Gothic" w:hAnsi="Century Gothic"/>
+          <w:sz w:val="20"/>
+          <w:szCs w:val="20"/>
+        </w:rPr>
+      </w:pPr>
+    </w:p>
+    <w:p>
+      <w:pPr>
+        <w:pStyle w:val="ListParagraph"/>
+        <w:ind w:left="360" w:firstLine="360"/>
+        <w:jc w:val="both"/>
+        <w:rPr>
+          <w:rFonts w:ascii="Century Gothic" w:hAnsi="Century Gothic"/>
           <w:sz w:val="20"/>
           <w:szCs w:val="20"/>
         </w:rPr>
@@ -1865,6 +2982,7 @@
           <w:sz w:val="20"/>
           <w:szCs w:val="20"/>
         </w:rPr>
+        <w:lastRenderedPageBreak/>
         <w:t>Conclusion and Recommendations</w:t>
       </w:r>
     </w:p>

</xml_diff>

<commit_message>
Added Local Studies and Recommendation
</commit_message>
<xml_diff>
--- a/AR in Education.docx
+++ b/AR in Education.docx
@@ -3094,6 +3094,429 @@
     </w:p>
     <w:p>
       <w:pPr>
+        <w:rPr>
+          <w:rFonts w:ascii="Century Gothic" w:hAnsi="Century Gothic"/>
+          <w:b/>
+          <w:sz w:val="20"/>
+          <w:szCs w:val="20"/>
+        </w:rPr>
+      </w:pPr>
+      <w:r>
+        <w:rPr>
+          <w:rFonts w:ascii="Century Gothic" w:hAnsi="Century Gothic"/>
+          <w:b/>
+          <w:sz w:val="20"/>
+          <w:szCs w:val="20"/>
+        </w:rPr>
+        <w:t>Status of Augmented Reality in Philippine Education</w:t>
+      </w:r>
+      <w:r>
+        <w:rPr>
+          <w:rFonts w:ascii="Century Gothic" w:hAnsi="Century Gothic"/>
+          <w:b/>
+          <w:sz w:val="20"/>
+          <w:szCs w:val="20"/>
+        </w:rPr>
+        <w:br/>
+      </w:r>
+    </w:p>
+    <w:p>
+      <w:pPr>
+        <w:rPr>
+          <w:rFonts w:ascii="Century Gothic" w:hAnsi="Century Gothic"/>
+          <w:sz w:val="20"/>
+          <w:szCs w:val="20"/>
+        </w:rPr>
+      </w:pPr>
+      <w:r>
+        <w:rPr>
+          <w:rFonts w:ascii="Century Gothic" w:hAnsi="Century Gothic"/>
+          <w:b/>
+          <w:bCs/>
+          <w:sz w:val="20"/>
+          <w:szCs w:val="20"/>
+        </w:rPr>
+        <w:tab/>
+      </w:r>
+      <w:r>
+        <w:rPr>
+          <w:rFonts w:ascii="Century Gothic" w:hAnsi="Century Gothic"/>
+          <w:sz w:val="20"/>
+          <w:szCs w:val="20"/>
+        </w:rPr>
+        <w:t>In current times, Augmented Reality Applications have received increased attention. Augmented Reality is now widely used in the education sector at level K-12. AR is expected to be generally adopted in two-to-three years in higher education and four-to-five years in K</w:t>
+      </w:r>
+      <w:r>
+        <w:rPr>
+          <w:rFonts w:ascii="Cambria Math" w:hAnsi="Cambria Math" w:cs="Cambria Math"/>
+          <w:sz w:val="20"/>
+          <w:szCs w:val="20"/>
+        </w:rPr>
+        <w:t>‐</w:t>
+      </w:r>
+      <w:r>
+        <w:rPr>
+          <w:rFonts w:ascii="Century Gothic" w:hAnsi="Century Gothic"/>
+          <w:sz w:val="20"/>
+          <w:szCs w:val="20"/>
+        </w:rPr>
+        <w:t>12(</w:t>
+      </w:r>
+      <w:proofErr w:type="spellStart"/>
+      <w:r>
+        <w:rPr>
+          <w:rFonts w:ascii="Century Gothic" w:hAnsi="Century Gothic"/>
+          <w:sz w:val="20"/>
+          <w:szCs w:val="20"/>
+        </w:rPr>
+        <w:t>Gohoy</w:t>
+      </w:r>
+      <w:proofErr w:type="spellEnd"/>
+      <w:r>
+        <w:rPr>
+          <w:rFonts w:ascii="Century Gothic" w:hAnsi="Century Gothic"/>
+          <w:sz w:val="20"/>
+          <w:szCs w:val="20"/>
+        </w:rPr>
+        <w:t>, 2022). There are also new emergence of significant proposals and prototypes that have been developed aimed to enhance the educational experience in our country. Example would be the HARA developed by Manuel Garcia and eS</w:t>
+      </w:r>
+      <w:r>
+        <w:rPr>
+          <w:rFonts w:ascii="Century Gothic" w:hAnsi="Century Gothic"/>
+          <w:sz w:val="20"/>
+          <w:szCs w:val="20"/>
+          <w:vertAlign w:val="superscript"/>
+        </w:rPr>
+        <w:t>2</w:t>
+      </w:r>
+      <w:r>
+        <w:rPr>
+          <w:rFonts w:ascii="Century Gothic" w:hAnsi="Century Gothic"/>
+          <w:sz w:val="20"/>
+          <w:szCs w:val="20"/>
+        </w:rPr>
+        <w:t xml:space="preserve">MART Teaching and Learning Material developed by Sherryl </w:t>
+      </w:r>
+      <w:proofErr w:type="spellStart"/>
+      <w:r>
+        <w:rPr>
+          <w:rFonts w:ascii="Century Gothic" w:hAnsi="Century Gothic"/>
+          <w:sz w:val="20"/>
+          <w:szCs w:val="20"/>
+        </w:rPr>
+        <w:t>Montalbo</w:t>
+      </w:r>
+      <w:proofErr w:type="spellEnd"/>
+      <w:r>
+        <w:rPr>
+          <w:rFonts w:ascii="Century Gothic" w:hAnsi="Century Gothic"/>
+          <w:sz w:val="20"/>
+          <w:szCs w:val="20"/>
+        </w:rPr>
+        <w:t>. Some of the purposes of applying AR technology in our current education system include ‘bringing history to life’ through a mobile application powered by augmented reality that can provide an immersive storytelling experience (Garcia, 2020) and also enhance the student’s spatial skills, an important student attribute in the STEM discipline, because of its capability to rescale virtual images and provide real time visualizations through tactile manipulations of virtual 3D images (</w:t>
+      </w:r>
+      <w:proofErr w:type="spellStart"/>
+      <w:r>
+        <w:rPr>
+          <w:rFonts w:ascii="Century Gothic" w:hAnsi="Century Gothic"/>
+          <w:sz w:val="20"/>
+          <w:szCs w:val="20"/>
+        </w:rPr>
+        <w:t>Montalbo</w:t>
+      </w:r>
+      <w:proofErr w:type="spellEnd"/>
+      <w:r>
+        <w:rPr>
+          <w:rFonts w:ascii="Century Gothic" w:hAnsi="Century Gothic"/>
+          <w:sz w:val="20"/>
+          <w:szCs w:val="20"/>
+        </w:rPr>
+        <w:t>, 2021). AR technology in education also seeks to motivate students to engage in certain subjects such as history as most students find it boring, by leveraging connectivity, engagement, and accessibility of social media platforms, students exhibited enthusiasm in developing a deeper understanding of labor history where it was transformed from a collection of dates, facts, and figures into a study of people and their labor movement. Evidently, visualizing the past is critical in history education to allow deviation from the traditional memorization of historical dates, who killed who, and which countries colonized other countries. And what better way to widen the imagination for visualization than reliving the past by superimposing historical events onto the real world (Garcia, 2020).</w:t>
+      </w:r>
+    </w:p>
+    <w:p>
+      <w:pPr>
+        <w:rPr>
+          <w:rFonts w:ascii="Century Gothic" w:hAnsi="Century Gothic"/>
+          <w:sz w:val="20"/>
+          <w:szCs w:val="20"/>
+        </w:rPr>
+      </w:pPr>
+    </w:p>
+    <w:p>
+      <w:pPr>
+        <w:rPr>
+          <w:rFonts w:ascii="Century Gothic" w:hAnsi="Century Gothic"/>
+          <w:sz w:val="20"/>
+          <w:szCs w:val="20"/>
+        </w:rPr>
+      </w:pPr>
+      <w:r>
+        <w:rPr>
+          <w:rFonts w:ascii="Century Gothic" w:hAnsi="Century Gothic"/>
+          <w:sz w:val="20"/>
+          <w:szCs w:val="20"/>
+        </w:rPr>
+        <w:tab/>
+        <w:t xml:space="preserve">While Augmented reality aims to help students be engaged in academic subjects, it is unavoidable that they may come with some challenges as well. Garcia (2020) stated that “As such, educational leaders are advised to define their goal first before diving into the development and implementation of a mobile AR app because it is daunting, complex, and expensive to develop. Furthermore, teachers </w:t>
+      </w:r>
+      <w:proofErr w:type="gramStart"/>
+      <w:r>
+        <w:rPr>
+          <w:rFonts w:ascii="Century Gothic" w:hAnsi="Century Gothic"/>
+          <w:sz w:val="20"/>
+          <w:szCs w:val="20"/>
+        </w:rPr>
+        <w:t>have to</w:t>
+      </w:r>
+      <w:proofErr w:type="gramEnd"/>
+      <w:r>
+        <w:rPr>
+          <w:rFonts w:ascii="Century Gothic" w:hAnsi="Century Gothic"/>
+          <w:sz w:val="20"/>
+          <w:szCs w:val="20"/>
+        </w:rPr>
+        <w:t xml:space="preserve"> learn how to design 3D models and animate them in order to add or extend the narrative scenes, not to mention the collective skills needed such as creativity, design conceptualization, scriptwriting, storytelling, pedagogy design, and technology expertise. This kind of instructional tool requires a team of developers for </w:t>
+      </w:r>
+      <w:r>
+        <w:rPr>
+          <w:rFonts w:ascii="Century Gothic" w:hAnsi="Century Gothic"/>
+          <w:sz w:val="20"/>
+          <w:szCs w:val="20"/>
+        </w:rPr>
+        <w:lastRenderedPageBreak/>
+        <w:t xml:space="preserve">both content and technical aspects.” This means that producing content for an AR app will require a certain amount of technical and technological skill to maximize the use and capabilities of the said app. We can also state that the development of AR applications aimed for the enhancement of educational experiences can be complex due to reasons of having a limited </w:t>
+      </w:r>
+      <w:proofErr w:type="gramStart"/>
+      <w:r>
+        <w:rPr>
+          <w:rFonts w:ascii="Century Gothic" w:hAnsi="Century Gothic"/>
+          <w:sz w:val="20"/>
+          <w:szCs w:val="20"/>
+        </w:rPr>
+        <w:t>amount</w:t>
+      </w:r>
+      <w:proofErr w:type="gramEnd"/>
+      <w:r>
+        <w:rPr>
+          <w:rFonts w:ascii="Century Gothic" w:hAnsi="Century Gothic"/>
+          <w:sz w:val="20"/>
+          <w:szCs w:val="20"/>
+        </w:rPr>
+        <w:t xml:space="preserve"> of free resources for such tasks. </w:t>
+      </w:r>
+      <w:proofErr w:type="spellStart"/>
+      <w:r>
+        <w:rPr>
+          <w:rFonts w:ascii="Century Gothic" w:hAnsi="Century Gothic"/>
+          <w:sz w:val="20"/>
+          <w:szCs w:val="20"/>
+        </w:rPr>
+        <w:t>Virata</w:t>
+      </w:r>
+      <w:proofErr w:type="spellEnd"/>
+      <w:r>
+        <w:rPr>
+          <w:rFonts w:ascii="Century Gothic" w:hAnsi="Century Gothic"/>
+          <w:sz w:val="20"/>
+          <w:szCs w:val="20"/>
+        </w:rPr>
+        <w:t xml:space="preserve"> &amp; Castro (2019) stated that “findings also show that teachers may have a hard time looking for free resources of apps that will meet their needs, and that there is a challenge in ensuring that misconceptions are avoided from AR apps’ oversimplification of visualization. Augmented reality is not without its difficulties to effectively utilize in the classroom setting. The teacher identified that although the app was designed for educational purposes, it does take time to design a lesson that fits perfectly to the purpose that AR can serve.” To reiterate the fact that there are limited resources for the use of AR, majority of the AR market leans more towards entertainment rather than educational purposes. This is one of the reasons why the pool of resources for the teachers are relatively low. There are also some cases where the developers have stopped updating their applications, resulting in unfixed bugs and errors. </w:t>
+      </w:r>
+      <w:proofErr w:type="spellStart"/>
+      <w:r>
+        <w:rPr>
+          <w:rFonts w:ascii="Century Gothic" w:hAnsi="Century Gothic"/>
+          <w:sz w:val="20"/>
+          <w:szCs w:val="20"/>
+        </w:rPr>
+        <w:t>Virata</w:t>
+      </w:r>
+      <w:proofErr w:type="spellEnd"/>
+      <w:r>
+        <w:rPr>
+          <w:rFonts w:ascii="Century Gothic" w:hAnsi="Century Gothic"/>
+          <w:sz w:val="20"/>
+          <w:szCs w:val="20"/>
+        </w:rPr>
+        <w:t xml:space="preserve"> &amp; Castro (2019) perceived that “apps that are available are in relatively mediocre quality still. Some also no longer offer updates regularly. Theoretically, one can solve this problem by directly contacting the developers and informing them of the needed updates to their application. The inactivity of their download pages would however suggest that this would yield no fruit.”</w:t>
+      </w:r>
+    </w:p>
+    <w:p>
+      <w:pPr>
+        <w:rPr>
+          <w:rFonts w:ascii="Century Gothic" w:hAnsi="Century Gothic"/>
+          <w:sz w:val="20"/>
+          <w:szCs w:val="20"/>
+        </w:rPr>
+      </w:pPr>
+    </w:p>
+    <w:p>
+      <w:pPr>
+        <w:rPr>
+          <w:rFonts w:ascii="Century Gothic" w:hAnsi="Century Gothic"/>
+          <w:sz w:val="20"/>
+          <w:szCs w:val="20"/>
+        </w:rPr>
+      </w:pPr>
+      <w:r>
+        <w:rPr>
+          <w:rFonts w:ascii="Century Gothic" w:hAnsi="Century Gothic"/>
+          <w:sz w:val="20"/>
+          <w:szCs w:val="20"/>
+        </w:rPr>
+        <w:tab/>
+        <w:t>The impact of AR technology in the education area in our country proved to be advantageous for the students as it enhanced student engagement on a particular subject. In the essence of HARA AR app, Garcia (2019) stated that “By infusing HARA in class discussion, co-designers were motivated and had a positive attitude towards the history subject that is perceived as boring by others; hence, the acceptance of HARA for educational environments by co-designers. However, there was no perceived change in personal knowledge of American colonization.” In that case, the motivation and the attitude towards the subject significantly improved. However, in the case of personal knowledge about a subject, there was no perceived change. We can conclude however that on the initial test of an AR app, there might be minimal to no change on the subject knowledge but if students will become more engaged on the subject, there is a significant chance that they gain knowledge easier than by using traditional methods of learning. Motivation towards a particular subject have also improved. Observations also show excitement among the students, a great intention to learn to become part of the class discussion. Students participated during the discussion, having a much better set of explanations to teacher-made questions. Student motivation is also apparent as they have been observed to raise more questions than usual. (</w:t>
+      </w:r>
+      <w:proofErr w:type="spellStart"/>
+      <w:r>
+        <w:rPr>
+          <w:rFonts w:ascii="Century Gothic" w:hAnsi="Century Gothic"/>
+          <w:sz w:val="20"/>
+          <w:szCs w:val="20"/>
+        </w:rPr>
+        <w:t>Virata</w:t>
+      </w:r>
+      <w:proofErr w:type="spellEnd"/>
+      <w:r>
+        <w:rPr>
+          <w:rFonts w:ascii="Century Gothic" w:hAnsi="Century Gothic"/>
+          <w:sz w:val="20"/>
+          <w:szCs w:val="20"/>
+        </w:rPr>
+        <w:t xml:space="preserve"> &amp; Castro, 2019). There is also evidence that proves that the spatial skills of students were enhanced by means of AR technology. </w:t>
+      </w:r>
+      <w:proofErr w:type="spellStart"/>
+      <w:r>
+        <w:rPr>
+          <w:rFonts w:ascii="Century Gothic" w:hAnsi="Century Gothic"/>
+          <w:sz w:val="20"/>
+          <w:szCs w:val="20"/>
+        </w:rPr>
+        <w:t>Montalbo</w:t>
+      </w:r>
+      <w:proofErr w:type="spellEnd"/>
+      <w:r>
+        <w:rPr>
+          <w:rFonts w:ascii="Century Gothic" w:hAnsi="Century Gothic"/>
+          <w:sz w:val="20"/>
+          <w:szCs w:val="20"/>
+        </w:rPr>
+        <w:t xml:space="preserve"> (2021) finds that “the normalized high learning gains in content specific test items that require visualization, spatial orientation and spatial relations signify that by using augmented reality as a component in teaching and learning can enhance spatial skills of students, a trait that is very important for academic success in chemistry and in STEM discipline in general.” There are also findings that by infusing AR technology in our education system or in classroom setups, there is an obvious increase in </w:t>
+      </w:r>
+      <w:proofErr w:type="gramStart"/>
+      <w:r>
+        <w:rPr>
+          <w:rFonts w:ascii="Century Gothic" w:hAnsi="Century Gothic"/>
+          <w:sz w:val="20"/>
+          <w:szCs w:val="20"/>
+        </w:rPr>
+        <w:t>student to student</w:t>
+      </w:r>
+      <w:proofErr w:type="gramEnd"/>
+      <w:r>
+        <w:rPr>
+          <w:rFonts w:ascii="Century Gothic" w:hAnsi="Century Gothic"/>
+          <w:sz w:val="20"/>
+          <w:szCs w:val="20"/>
+        </w:rPr>
+        <w:t xml:space="preserve"> interaction and teacher-student interaction in Philippine classrooms. </w:t>
+      </w:r>
+      <w:proofErr w:type="spellStart"/>
+      <w:r>
+        <w:rPr>
+          <w:rFonts w:ascii="Century Gothic" w:hAnsi="Century Gothic"/>
+          <w:sz w:val="20"/>
+          <w:szCs w:val="20"/>
+        </w:rPr>
+        <w:t>Virata</w:t>
+      </w:r>
+      <w:proofErr w:type="spellEnd"/>
+      <w:r>
+        <w:rPr>
+          <w:rFonts w:ascii="Century Gothic" w:hAnsi="Century Gothic"/>
+          <w:sz w:val="20"/>
+          <w:szCs w:val="20"/>
+        </w:rPr>
+        <w:t xml:space="preserve"> &amp; Castro (2019) have observed that “Students exhibited more interaction among themselves for various reasons. Some students sought guidance from each other on how to utilize the tablets and the cards, the use of the cards and their proper facing, along with the orientation of the camera. The use of augmented reality app </w:t>
+      </w:r>
+      <w:r>
+        <w:rPr>
+          <w:rFonts w:ascii="Century Gothic" w:hAnsi="Century Gothic"/>
+          <w:sz w:val="20"/>
+          <w:szCs w:val="20"/>
+        </w:rPr>
+        <w:lastRenderedPageBreak/>
+        <w:t xml:space="preserve">fostered a chance for peer teaching and guidance. Observation reports also show that students have interacted more with the teacher. As mentioned previously, students </w:t>
+      </w:r>
+      <w:proofErr w:type="gramStart"/>
+      <w:r>
+        <w:rPr>
+          <w:rFonts w:ascii="Century Gothic" w:hAnsi="Century Gothic"/>
+          <w:sz w:val="20"/>
+          <w:szCs w:val="20"/>
+        </w:rPr>
+        <w:t>had a tendency to</w:t>
+      </w:r>
+      <w:proofErr w:type="gramEnd"/>
+      <w:r>
+        <w:rPr>
+          <w:rFonts w:ascii="Century Gothic" w:hAnsi="Century Gothic"/>
+          <w:sz w:val="20"/>
+          <w:szCs w:val="20"/>
+        </w:rPr>
+        <w:t xml:space="preserve"> raise more questions than usual, hence, requiring more opportunity for the teacher to interact with them. Students show strong interest to seek answers to questions relating to the usability, interface and meaning of the augmented reality visualization. It can be surmised that more teacher supervision is necessary during the lesson, for students may take time to develop familiarity with such new technology. However, students’ questions eventually changed from interface-related to more meaning-making attempts.” In general, the infusion of AR technology in our education system increased the student’s engagement in their </w:t>
+      </w:r>
+      <w:proofErr w:type="gramStart"/>
+      <w:r>
+        <w:rPr>
+          <w:rFonts w:ascii="Century Gothic" w:hAnsi="Century Gothic"/>
+          <w:sz w:val="20"/>
+          <w:szCs w:val="20"/>
+        </w:rPr>
+        <w:t>particular subject</w:t>
+      </w:r>
+      <w:proofErr w:type="gramEnd"/>
+      <w:r>
+        <w:rPr>
+          <w:rFonts w:ascii="Century Gothic" w:hAnsi="Century Gothic"/>
+          <w:sz w:val="20"/>
+          <w:szCs w:val="20"/>
+        </w:rPr>
+        <w:t xml:space="preserve"> even in the subject perceived as “boring” such as history. As stated by Godoy (2022) “As shown in the results of the review, AR has been proven to help organizations and teachers in teaching different STEM disciplines and can be applied here in the Philippines as well as in other areas of the region. Studies have shown that the use of AR can be more efficient in teaching support than other technology-enhanced settings”. Within those trends, we can conclude that AR technology can improve the student’s motivation and appreciation towards the subject, the increase of interaction between students and students </w:t>
+      </w:r>
+      <w:proofErr w:type="gramStart"/>
+      <w:r>
+        <w:rPr>
+          <w:rFonts w:ascii="Century Gothic" w:hAnsi="Century Gothic"/>
+          <w:sz w:val="20"/>
+          <w:szCs w:val="20"/>
+        </w:rPr>
+        <w:t>and also</w:t>
+      </w:r>
+      <w:proofErr w:type="gramEnd"/>
+      <w:r>
+        <w:rPr>
+          <w:rFonts w:ascii="Century Gothic" w:hAnsi="Century Gothic"/>
+          <w:sz w:val="20"/>
+          <w:szCs w:val="20"/>
+        </w:rPr>
+        <w:t xml:space="preserve"> students and teachers and also enhancing the student’s spatial skills through the means of AR on other subjects as well. </w:t>
+      </w:r>
+    </w:p>
+    <w:p>
+      <w:pPr>
+        <w:ind w:firstLine="360"/>
+        <w:jc w:val="both"/>
+        <w:rPr>
+          <w:rFonts w:ascii="Century Gothic" w:hAnsi="Century Gothic"/>
+          <w:sz w:val="20"/>
+          <w:szCs w:val="20"/>
+        </w:rPr>
+      </w:pPr>
+    </w:p>
+    <w:p>
+      <w:pPr>
         <w:pStyle w:val="ListParagraph"/>
         <w:numPr>
           <w:ilvl w:val="0"/>
@@ -3341,7 +3764,7 @@
           <w:sz w:val="20"/>
           <w:szCs w:val="20"/>
         </w:rPr>
-        <w:t xml:space="preserve"> (2022) that the implementation of AR technology in our education is now used especially on K-12 sectors. While it is stated that it is now being integrated in our education, there are several developments of prototypes that have gone testing and the results are promising. However, it is not fully implemented nor mandated for use. Such prototypes include HARA developed by Manuel Garcia and eS2MART Teaching and Learning Material developed </w:t>
+        <w:t xml:space="preserve"> (2022) that the implementation of AR technology in our education is now used especially on K-12 sectors. While it is stated that it is now being integrated in our education, </w:t>
       </w:r>
       <w:r>
         <w:rPr>
@@ -3350,7 +3773,7 @@
           <w:szCs w:val="20"/>
         </w:rPr>
         <w:lastRenderedPageBreak/>
-        <w:t xml:space="preserve">by Sherryl </w:t>
+        <w:t xml:space="preserve">there are several developments of prototypes that have gone testing and the results are promising. However, it is not fully implemented nor mandated for use. Such prototypes include HARA developed by Manuel Garcia and eS2MART Teaching and Learning Material developed by Sherryl </w:t>
       </w:r>
       <w:proofErr w:type="spellStart"/>
       <w:r>
@@ -3542,19 +3965,152 @@
         <w:jc w:val="both"/>
         <w:rPr>
           <w:rFonts w:ascii="Century Gothic" w:hAnsi="Century Gothic"/>
+          <w:sz w:val="20"/>
+          <w:szCs w:val="20"/>
+        </w:rPr>
+      </w:pPr>
+      <w:r>
+        <w:rPr>
+          <w:rFonts w:ascii="Century Gothic" w:hAnsi="Century Gothic"/>
+          <w:sz w:val="20"/>
+          <w:szCs w:val="20"/>
+        </w:rPr>
+        <w:t xml:space="preserve">The researcher's preliminary stance resides with the promising and beneficial impacts in the education industry. The study of AR in education provided the researchers the knowledge, </w:t>
+      </w:r>
+      <w:proofErr w:type="gramStart"/>
+      <w:r>
+        <w:rPr>
+          <w:rFonts w:ascii="Century Gothic" w:hAnsi="Century Gothic"/>
+          <w:sz w:val="20"/>
+          <w:szCs w:val="20"/>
+        </w:rPr>
+        <w:t>evaluation</w:t>
+      </w:r>
+      <w:proofErr w:type="gramEnd"/>
+      <w:r>
+        <w:rPr>
+          <w:rFonts w:ascii="Century Gothic" w:hAnsi="Century Gothic"/>
+          <w:sz w:val="20"/>
+          <w:szCs w:val="20"/>
+        </w:rPr>
+        <w:t xml:space="preserve"> and investigation regarding augmented reality (AR). The investigation of augmented reality (AR) implementation in academic settings has brought to light its capacity to augment 15 learning through the integration of digital information with physical reality. Augmented Reality (AR) technology offers an all-encompassing and user-engaging experience that allows for the seamless integration of both virtual and physical objects. It provides a unique opportunity for hands-on exploration of intricate concepts, consequently enhancing the level of interactivity and immersive learning. Over time, this technology has undergone three generational advancements, culminating in increased accessibility and incorporation of artificial intelligence capabilities with smart glasses and </w:t>
+      </w:r>
+      <w:proofErr w:type="spellStart"/>
+      <w:r>
+        <w:rPr>
+          <w:rFonts w:ascii="Century Gothic" w:hAnsi="Century Gothic"/>
+          <w:sz w:val="20"/>
+          <w:szCs w:val="20"/>
+        </w:rPr>
+        <w:t>WebAR</w:t>
+      </w:r>
+      <w:proofErr w:type="spellEnd"/>
+      <w:r>
+        <w:rPr>
+          <w:rFonts w:ascii="Century Gothic" w:hAnsi="Century Gothic"/>
+          <w:sz w:val="20"/>
+          <w:szCs w:val="20"/>
+        </w:rPr>
+        <w:t xml:space="preserve">. Augmented Reality (AR) has been found to enhance student engagement, </w:t>
+      </w:r>
+      <w:proofErr w:type="gramStart"/>
+      <w:r>
+        <w:rPr>
+          <w:rFonts w:ascii="Century Gothic" w:hAnsi="Century Gothic"/>
+          <w:sz w:val="20"/>
+          <w:szCs w:val="20"/>
+        </w:rPr>
+        <w:t>motivation</w:t>
+      </w:r>
+      <w:proofErr w:type="gramEnd"/>
+      <w:r>
+        <w:rPr>
+          <w:rFonts w:ascii="Century Gothic" w:hAnsi="Century Gothic"/>
+          <w:sz w:val="20"/>
+          <w:szCs w:val="20"/>
+        </w:rPr>
+        <w:t xml:space="preserve"> and academic attainment, particularly in scientific and linguistic domains. Augmented Reality (AR) has been increasingly garnering attention in the field of K-12 education in the Philippines. There have been proposals for the development of mobile AR applications that aim to enhance the learning experience. The implementation of Augmented Reality (AR) presents </w:t>
+      </w:r>
+      <w:proofErr w:type="gramStart"/>
+      <w:r>
+        <w:rPr>
+          <w:rFonts w:ascii="Century Gothic" w:hAnsi="Century Gothic"/>
+          <w:sz w:val="20"/>
+          <w:szCs w:val="20"/>
+        </w:rPr>
+        <w:t>a number of</w:t>
+      </w:r>
+      <w:proofErr w:type="gramEnd"/>
+      <w:r>
+        <w:rPr>
+          <w:rFonts w:ascii="Century Gothic" w:hAnsi="Century Gothic"/>
+          <w:sz w:val="20"/>
+          <w:szCs w:val="20"/>
+        </w:rPr>
+        <w:t xml:space="preserve"> impediments arising from technical requisites, inadequate availability of unrestricted resources and inconsistency in the quality of applications. Undoubtedly, augmented reality technology embodies significant potential for enhancing educational practices by means of immersive and interactive modalities. The impact of such technology on education is expected to be amplified, as the technology evolves and becomes more sophisticated. Therefore, the Researchers final stance remains the same as their preliminary stance, </w:t>
+      </w:r>
+      <w:proofErr w:type="gramStart"/>
+      <w:r>
+        <w:rPr>
+          <w:rFonts w:ascii="Century Gothic" w:hAnsi="Century Gothic"/>
+          <w:sz w:val="20"/>
+          <w:szCs w:val="20"/>
+        </w:rPr>
+        <w:t>for the reason that</w:t>
+      </w:r>
+      <w:proofErr w:type="gramEnd"/>
+      <w:r>
+        <w:rPr>
+          <w:rFonts w:ascii="Century Gothic" w:hAnsi="Century Gothic"/>
+          <w:sz w:val="20"/>
+          <w:szCs w:val="20"/>
+        </w:rPr>
+        <w:t xml:space="preserve"> numerous studies concluded a promising impact or effect of augmented reality (AR) technology in the domains of education, with expectations of facing challenges particularly the implementation having limited resources, technical issues, inconsistencies of applications, etc.</w:t>
+      </w:r>
+    </w:p>
+    <w:p>
+      <w:pPr>
+        <w:rPr>
+          <w:rFonts w:ascii="Century Gothic" w:hAnsi="Century Gothic"/>
+          <w:sz w:val="20"/>
+          <w:szCs w:val="20"/>
+        </w:rPr>
+      </w:pPr>
+      <w:r>
+        <w:rPr>
+          <w:rFonts w:ascii="Century Gothic" w:hAnsi="Century Gothic"/>
           <w:b/>
           <w:bCs/>
           <w:sz w:val="20"/>
           <w:szCs w:val="20"/>
         </w:rPr>
-      </w:pPr>
-      <w:r>
-        <w:rPr>
-          <w:rFonts w:ascii="Century Gothic" w:hAnsi="Century Gothic"/>
-          <w:sz w:val="20"/>
-          <w:szCs w:val="20"/>
-        </w:rPr>
-        <w:t xml:space="preserve">The researcher's preliminary stance resides with the promising and beneficial impacts in the education industry. The study of AR in education provided the researchers the knowledge, </w:t>
+        <w:lastRenderedPageBreak/>
+        <w:t>Recommendations:</w:t>
+      </w:r>
+    </w:p>
+    <w:p>
+      <w:pPr>
+        <w:rPr>
+          <w:rFonts w:ascii="Century Gothic" w:hAnsi="Century Gothic"/>
+          <w:sz w:val="20"/>
+          <w:szCs w:val="20"/>
+        </w:rPr>
+      </w:pPr>
+      <w:r>
+        <w:rPr>
+          <w:rFonts w:ascii="Century Gothic" w:hAnsi="Century Gothic"/>
+          <w:sz w:val="20"/>
+          <w:szCs w:val="20"/>
+        </w:rPr>
+        <w:t xml:space="preserve">        </w:t>
+      </w:r>
+      <w:r>
+        <w:rPr>
+          <w:rFonts w:ascii="Century Gothic" w:hAnsi="Century Gothic"/>
+          <w:sz w:val="20"/>
+          <w:szCs w:val="20"/>
+        </w:rPr>
+        <w:t xml:space="preserve">The study is recommended for the following individuals as this study can greatly help them: students, teachers, AR developers and other researchers. Students are recommended to study this research because students can acquire ideas about the background of AR technologies particularly to its influence on education and how they can use it to its full potential. Teachers are recommended to study this research so that the said educators can have additional options to educate learners in a more technological way and how these technologies improve their lesson delivery and the overall performance of the students in the class. The research is also recommended for AR developers as they can use this study for their reference on how to improve the current advancements of AR technology here in the country as they can use this document for addressing the challenges currently being faced by AR technology in this current time. And lastly, other researchers are also recommended to use this research for their reference if the latter would like to use our study as a tool for making </w:t>
       </w:r>
       <w:proofErr w:type="gramStart"/>
       <w:r>
@@ -3563,7 +4119,7 @@
           <w:sz w:val="20"/>
           <w:szCs w:val="20"/>
         </w:rPr>
-        <w:t>evaluation</w:t>
+        <w:t>a research</w:t>
       </w:r>
       <w:proofErr w:type="gramEnd"/>
       <w:r>
@@ -3572,80 +4128,55 @@
           <w:sz w:val="20"/>
           <w:szCs w:val="20"/>
         </w:rPr>
-        <w:t xml:space="preserve"> and investigation regarding augmented reality (AR). The investigation of augmented reality (AR) implementation in academic settings has brought to light its capacity to augment 15 learning through the integration of digital information with physical reality. Augmented Reality (AR) technology offers an all-encompassing and user-engaging experience that allows for the seamless integration of both virtual and physical objects. It provides a unique opportunity for hands-on exploration of intricate concepts, consequently enhancing the level of interactivity and immersive learning. Over time, this technology has undergone three generational advancements, culminating in increased accessibility and incorporation of artificial intelligence capabilities with smart glasses and </w:t>
-      </w:r>
-      <w:proofErr w:type="spellStart"/>
-      <w:r>
-        <w:rPr>
-          <w:rFonts w:ascii="Century Gothic" w:hAnsi="Century Gothic"/>
-          <w:sz w:val="20"/>
-          <w:szCs w:val="20"/>
-        </w:rPr>
-        <w:t>WebAR</w:t>
-      </w:r>
-      <w:proofErr w:type="spellEnd"/>
-      <w:r>
-        <w:rPr>
-          <w:rFonts w:ascii="Century Gothic" w:hAnsi="Century Gothic"/>
-          <w:sz w:val="20"/>
-          <w:szCs w:val="20"/>
-        </w:rPr>
-        <w:t xml:space="preserve">. Augmented Reality (AR) has been found to enhance student engagement, </w:t>
-      </w:r>
-      <w:proofErr w:type="gramStart"/>
-      <w:r>
-        <w:rPr>
-          <w:rFonts w:ascii="Century Gothic" w:hAnsi="Century Gothic"/>
-          <w:sz w:val="20"/>
-          <w:szCs w:val="20"/>
-        </w:rPr>
-        <w:t>motivation</w:t>
-      </w:r>
-      <w:proofErr w:type="gramEnd"/>
-      <w:r>
-        <w:rPr>
-          <w:rFonts w:ascii="Century Gothic" w:hAnsi="Century Gothic"/>
-          <w:sz w:val="20"/>
-          <w:szCs w:val="20"/>
-        </w:rPr>
-        <w:t xml:space="preserve"> and academic attainment, particularly in scientific and linguistic domains. Augmented Reality (AR) has been increasingly garnering attention in the field of K-12 education in the Philippines. There have been proposals for the development of mobile AR applications that aim to enhance the learning experience. The implementation of Augmented Reality (AR) presents </w:t>
-      </w:r>
-      <w:proofErr w:type="gramStart"/>
-      <w:r>
-        <w:rPr>
-          <w:rFonts w:ascii="Century Gothic" w:hAnsi="Century Gothic"/>
-          <w:sz w:val="20"/>
-          <w:szCs w:val="20"/>
-        </w:rPr>
-        <w:t>a number of</w:t>
-      </w:r>
-      <w:proofErr w:type="gramEnd"/>
-      <w:r>
-        <w:rPr>
-          <w:rFonts w:ascii="Century Gothic" w:hAnsi="Century Gothic"/>
-          <w:sz w:val="20"/>
-          <w:szCs w:val="20"/>
-        </w:rPr>
-        <w:t xml:space="preserve"> impediments arising from technical requisites, inadequate availability of unrestricted resources and inconsistency in the quality of applications. Undoubtedly, augmented reality technology embodies significant potential for enhancing educational practices by means of immersive and interactive modalities. The impact of such technology on education is expected to be amplified, as the technology evolves and becomes more sophisticated. Therefore, the Researchers final stance remains the same as their preliminary stance, </w:t>
-      </w:r>
-      <w:proofErr w:type="gramStart"/>
-      <w:r>
-        <w:rPr>
-          <w:rFonts w:ascii="Century Gothic" w:hAnsi="Century Gothic"/>
-          <w:sz w:val="20"/>
-          <w:szCs w:val="20"/>
-        </w:rPr>
-        <w:t>for the reason that</w:t>
-      </w:r>
-      <w:proofErr w:type="gramEnd"/>
-      <w:r>
-        <w:rPr>
-          <w:rFonts w:ascii="Century Gothic" w:hAnsi="Century Gothic"/>
-          <w:sz w:val="20"/>
-          <w:szCs w:val="20"/>
-        </w:rPr>
-        <w:t xml:space="preserve"> numerous studies concluded a promising impact or effect of augmented reality (AR) technology in the domains of education, with expectations of facing challenges particularly the implementation having limited resources, technical issues, inconsistencies of applications, etc.</w:t>
-      </w:r>
+        <w:t xml:space="preserve"> about AR with significant improvements and a wider scope.</w:t>
+      </w:r>
+    </w:p>
+    <w:p>
+      <w:pPr>
+        <w:rPr>
+          <w:rFonts w:ascii="Century Gothic" w:hAnsi="Century Gothic"/>
+          <w:sz w:val="20"/>
+          <w:szCs w:val="20"/>
+        </w:rPr>
+      </w:pPr>
+      <w:r>
+        <w:rPr>
+          <w:rFonts w:ascii="Century Gothic" w:hAnsi="Century Gothic"/>
+          <w:sz w:val="20"/>
+          <w:szCs w:val="20"/>
+        </w:rPr>
+        <w:t>      The researchers would like to recommend that in studying or researching about AR capabilities, the individuals who would wish to use AR technology as a study  should focus more on the challenges being faced by the current AR technologies and how to address it because if problems are addressed, positive influence are maxed out because the AR will prove more efficient and can have better ways and outcomes for completing its objectives.</w:t>
+      </w:r>
+    </w:p>
+    <w:p>
+      <w:pPr>
+        <w:rPr>
+          <w:rFonts w:ascii="Century Gothic" w:hAnsi="Century Gothic"/>
+          <w:sz w:val="20"/>
+          <w:szCs w:val="20"/>
+        </w:rPr>
+      </w:pPr>
+      <w:r>
+        <w:rPr>
+          <w:rFonts w:ascii="Century Gothic" w:hAnsi="Century Gothic"/>
+          <w:sz w:val="20"/>
+          <w:szCs w:val="20"/>
+        </w:rPr>
+        <w:t>       The researchers would also like to recommend a few points for the overall essence of Augmented Reality in education. One recommendation would be to make this technology accessible to any students. One challenge of this technology is that it is expensive, so making it a tool that is easily accessible means that no one will be left behind in educational advancements by integrating this tool in traditional classroom activities. Another recommendation would be for the developers to commit to the development of any AR app as it was mentioned in the challenges part of the research that some developers “abandon” their work and that some errors or bugs remain unresolved. Lastly, the researchers would also like to recommend the tutorial of the usage of AR technology especially to teachers that does not have a deep technological literacy. Tutorial must be facilitated before fully integrating an AR technology as a mandatory part of traditional education. The tutorial will include proper usage, safety, and troubleshooting in case some problems arise. </w:t>
+      </w:r>
+    </w:p>
+    <w:p>
+      <w:pPr>
+        <w:ind w:firstLine="360"/>
+        <w:jc w:val="both"/>
+        <w:rPr>
+          <w:rFonts w:ascii="Century Gothic" w:hAnsi="Century Gothic"/>
+          <w:b/>
+          <w:bCs/>
+          <w:sz w:val="20"/>
+          <w:szCs w:val="20"/>
+        </w:rPr>
+      </w:pPr>
     </w:p>
     <w:p>
       <w:pPr>
@@ -3820,20 +4351,86 @@
         <w:spacing w:before="240" w:beforeAutospacing="0" w:after="240" w:afterAutospacing="0"/>
         <w:jc w:val="both"/>
         <w:rPr>
-          <w:rFonts w:ascii="Century Gothic" w:hAnsi="Century Gothic"/>
-          <w:sz w:val="20"/>
-          <w:szCs w:val="20"/>
-        </w:rPr>
-      </w:pPr>
-      <w:r>
-        <w:rPr>
           <w:rFonts w:ascii="Century Gothic" w:hAnsi="Century Gothic" w:cs="Arial"/>
           <w:color w:val="000000"/>
           <w:sz w:val="20"/>
           <w:szCs w:val="20"/>
         </w:rPr>
+      </w:pPr>
+      <w:r>
+        <w:rPr>
+          <w:rFonts w:ascii="Century Gothic" w:hAnsi="Century Gothic" w:cs="Arial"/>
+          <w:color w:val="000000"/>
+          <w:sz w:val="20"/>
+          <w:szCs w:val="20"/>
+        </w:rPr>
+        <w:lastRenderedPageBreak/>
         <w:t>Dunleavy, M., Dede, C., &amp; Mitchell, R. (2009). Affordances and limitations of immersive participatory augmented reality simulations for teaching and learning. Journal of science Education and Technology, 18, 7-22.</w:t>
       </w:r>
+    </w:p>
+    <w:p>
+      <w:pPr>
+        <w:rPr>
+          <w:rFonts w:ascii="Century Gothic" w:hAnsi="Century Gothic"/>
+          <w:sz w:val="20"/>
+          <w:szCs w:val="20"/>
+        </w:rPr>
+      </w:pPr>
+      <w:r>
+        <w:rPr>
+          <w:rFonts w:ascii="Century Gothic" w:hAnsi="Century Gothic"/>
+          <w:sz w:val="20"/>
+          <w:szCs w:val="20"/>
+        </w:rPr>
+        <w:t xml:space="preserve">Garcia, M. B. (2020). Augmented reality in history education: An immersive storytelling of American </w:t>
+      </w:r>
+      <w:proofErr w:type="spellStart"/>
+      <w:r>
+        <w:rPr>
+          <w:rFonts w:ascii="Century Gothic" w:hAnsi="Century Gothic"/>
+          <w:sz w:val="20"/>
+          <w:szCs w:val="20"/>
+        </w:rPr>
+        <w:t>colonisation</w:t>
+      </w:r>
+      <w:proofErr w:type="spellEnd"/>
+      <w:r>
+        <w:rPr>
+          <w:rFonts w:ascii="Century Gothic" w:hAnsi="Century Gothic"/>
+          <w:sz w:val="20"/>
+          <w:szCs w:val="20"/>
+        </w:rPr>
+        <w:t xml:space="preserve"> period in the Philippines. Augmented Reality in History Education: An Immersive Storytelling of American </w:t>
+      </w:r>
+      <w:proofErr w:type="spellStart"/>
+      <w:r>
+        <w:rPr>
+          <w:rFonts w:ascii="Century Gothic" w:hAnsi="Century Gothic"/>
+          <w:sz w:val="20"/>
+          <w:szCs w:val="20"/>
+        </w:rPr>
+        <w:t>Colonisation</w:t>
+      </w:r>
+      <w:proofErr w:type="spellEnd"/>
+      <w:r>
+        <w:rPr>
+          <w:rFonts w:ascii="Century Gothic" w:hAnsi="Century Gothic"/>
+          <w:sz w:val="20"/>
+          <w:szCs w:val="20"/>
+        </w:rPr>
+        <w:t xml:space="preserve"> Period in the Philippines. </w:t>
+      </w:r>
+      <w:hyperlink r:id="rId5" w:anchor="MBG-LITERATURE-REVIEW" w:history="1">
+        <w:r>
+          <w:rPr>
+            <w:rStyle w:val="Hyperlink"/>
+            <w:rFonts w:ascii="Century Gothic" w:hAnsi="Century Gothic"/>
+            <w:sz w:val="20"/>
+            <w:szCs w:val="20"/>
+          </w:rPr>
+          <w:t>https://manuelgarcia.info/publication/augmented-reality-history-education#MBG-LITERATURE-REVIEW</w:t>
+        </w:r>
+      </w:hyperlink>
     </w:p>
     <w:p>
       <w:pPr>
@@ -3862,19 +4459,48 @@
         <w:spacing w:before="240" w:beforeAutospacing="0" w:after="240" w:afterAutospacing="0"/>
         <w:jc w:val="both"/>
         <w:rPr>
-          <w:rFonts w:ascii="Century Gothic" w:hAnsi="Century Gothic"/>
-          <w:sz w:val="20"/>
-          <w:szCs w:val="20"/>
-        </w:rPr>
-      </w:pPr>
-      <w:r>
-        <w:rPr>
           <w:rFonts w:ascii="Century Gothic" w:hAnsi="Century Gothic" w:cs="Arial"/>
           <w:color w:val="000000"/>
           <w:sz w:val="20"/>
           <w:szCs w:val="20"/>
         </w:rPr>
-        <w:t>Garzón, J. A. (2021). An Overview of Twenty-Five Years of Augmented Reality in Education. Multimodal Technologies and Interaction, 5(7), 37. https://doi.org/10.3390/mti5070037</w:t>
+      </w:pPr>
+      <w:r>
+        <w:rPr>
+          <w:rFonts w:ascii="Century Gothic" w:hAnsi="Century Gothic" w:cs="Arial"/>
+          <w:color w:val="000000"/>
+          <w:sz w:val="20"/>
+          <w:szCs w:val="20"/>
+        </w:rPr>
+        <w:t xml:space="preserve">Garzón, J. A. (2021). An Overview of Twenty-Five Years of Augmented Reality in Education. Multimodal Technologies and Interaction, 5(7), 37. </w:t>
+      </w:r>
+      <w:hyperlink r:id="rId6" w:history="1">
+        <w:r>
+          <w:rPr>
+            <w:rStyle w:val="Hyperlink"/>
+            <w:rFonts w:ascii="Century Gothic" w:hAnsi="Century Gothic" w:cs="Arial"/>
+            <w:sz w:val="20"/>
+            <w:szCs w:val="20"/>
+          </w:rPr>
+          <w:t>https://doi.org/10.3390/mti5070037</w:t>
+        </w:r>
+      </w:hyperlink>
+    </w:p>
+    <w:p>
+      <w:pPr>
+        <w:rPr>
+          <w:rFonts w:ascii="Century Gothic" w:hAnsi="Century Gothic"/>
+          <w:sz w:val="20"/>
+          <w:szCs w:val="20"/>
+        </w:rPr>
+      </w:pPr>
+      <w:r>
+        <w:rPr>
+          <w:rFonts w:ascii="Century Gothic" w:hAnsi="Century Gothic"/>
+          <w:sz w:val="20"/>
+          <w:szCs w:val="20"/>
+        </w:rPr>
+        <w:t>Godoy, C. H. (2020). arXiv.org e-Print archive. https://arxiv.org/ftp/arxiv/papers/2203/2203.07024.pdf</w:t>
       </w:r>
     </w:p>
     <w:p>
@@ -3896,8 +4522,75 @@
           <w:sz w:val="20"/>
           <w:szCs w:val="20"/>
         </w:rPr>
-        <w:t>Microsoft. (n.d.). What is augmented reality (AR) | Microsoft Dynamics 365. https://dynamics.microsoft.com/en-us/mixed-reality/guides/what-is-augmented-reality-ar/</w:t>
-      </w:r>
+        <w:t xml:space="preserve">Microsoft. (n.d.). What is augmented reality (AR) | Microsoft Dynamics 365. </w:t>
+      </w:r>
+      <w:hyperlink r:id="rId7" w:history="1">
+        <w:r>
+          <w:rPr>
+            <w:rStyle w:val="Hyperlink"/>
+            <w:rFonts w:ascii="Century Gothic" w:hAnsi="Century Gothic" w:cs="Arial"/>
+            <w:sz w:val="20"/>
+            <w:szCs w:val="20"/>
+          </w:rPr>
+          <w:t>https://dynamics.microsoft.com/en-us/mixed-reality/guides/what-is-augmented-reality-ar/</w:t>
+        </w:r>
+      </w:hyperlink>
+    </w:p>
+    <w:p>
+      <w:pPr>
+        <w:rPr>
+          <w:rFonts w:ascii="Century Gothic" w:hAnsi="Century Gothic"/>
+          <w:sz w:val="20"/>
+          <w:szCs w:val="20"/>
+        </w:rPr>
+      </w:pPr>
+      <w:proofErr w:type="spellStart"/>
+      <w:r>
+        <w:rPr>
+          <w:rFonts w:ascii="Century Gothic" w:hAnsi="Century Gothic"/>
+          <w:sz w:val="20"/>
+          <w:szCs w:val="20"/>
+        </w:rPr>
+        <w:t>Montalbo</w:t>
+      </w:r>
+      <w:proofErr w:type="spellEnd"/>
+      <w:r>
+        <w:rPr>
+          <w:rFonts w:ascii="Century Gothic" w:hAnsi="Century Gothic"/>
+          <w:sz w:val="20"/>
+          <w:szCs w:val="20"/>
+        </w:rPr>
+        <w:t xml:space="preserve">, S. M. (2021). ES2MART teaching and learning material in chemistry: Enhancing spatial skills thru augmented reality technology. Philippine </w:t>
+      </w:r>
+      <w:proofErr w:type="spellStart"/>
+      <w:r>
+        <w:rPr>
+          <w:rFonts w:ascii="Century Gothic" w:hAnsi="Century Gothic"/>
+          <w:sz w:val="20"/>
+          <w:szCs w:val="20"/>
+        </w:rPr>
+        <w:t>EJournals</w:t>
+      </w:r>
+      <w:proofErr w:type="spellEnd"/>
+      <w:r>
+        <w:rPr>
+          <w:rFonts w:ascii="Century Gothic" w:hAnsi="Century Gothic"/>
+          <w:sz w:val="20"/>
+          <w:szCs w:val="20"/>
+        </w:rPr>
+        <w:t xml:space="preserve">| Home. </w:t>
+      </w:r>
+      <w:hyperlink r:id="rId8" w:history="1">
+        <w:r>
+          <w:rPr>
+            <w:rStyle w:val="Hyperlink"/>
+            <w:rFonts w:ascii="Century Gothic" w:hAnsi="Century Gothic"/>
+            <w:sz w:val="20"/>
+            <w:szCs w:val="20"/>
+          </w:rPr>
+          <w:t>https://ejournals.ph/article.php?id=17595</w:t>
+        </w:r>
+      </w:hyperlink>
     </w:p>
     <w:p>
       <w:pPr>
@@ -4046,6 +4739,51 @@
           <w:szCs w:val="20"/>
         </w:rPr>
         <w:t xml:space="preserve">, E. (2018). Effects on Augmented Reality on Student Achievement and Self Efficacy in Vocational Education and Training. https://eric.ed.gov/?q=Impacts+of+Augmented+Reality+on+Students&amp;id=EJ1178349 </w:t>
+      </w:r>
+    </w:p>
+    <w:p>
+      <w:pPr>
+        <w:rPr>
+          <w:rFonts w:ascii="Century Gothic" w:hAnsi="Century Gothic"/>
+          <w:sz w:val="20"/>
+          <w:szCs w:val="20"/>
+        </w:rPr>
+      </w:pPr>
+      <w:proofErr w:type="spellStart"/>
+      <w:r>
+        <w:rPr>
+          <w:rFonts w:ascii="Century Gothic" w:hAnsi="Century Gothic"/>
+          <w:sz w:val="20"/>
+          <w:szCs w:val="20"/>
+        </w:rPr>
+        <w:t>Virata</w:t>
+      </w:r>
+      <w:proofErr w:type="spellEnd"/>
+      <w:r>
+        <w:rPr>
+          <w:rFonts w:ascii="Century Gothic" w:hAnsi="Century Gothic"/>
+          <w:sz w:val="20"/>
+          <w:szCs w:val="20"/>
+        </w:rPr>
+        <w:t>, R. O. &amp; Castro, J. D. L. (2019, January 10). Augmented reality in science classroom | Proceedings of the 10th International Conference on E-education, E-business, E-</w:t>
+      </w:r>
+      <w:proofErr w:type="gramStart"/>
+      <w:r>
+        <w:rPr>
+          <w:rFonts w:ascii="Century Gothic" w:hAnsi="Century Gothic"/>
+          <w:sz w:val="20"/>
+          <w:szCs w:val="20"/>
+        </w:rPr>
+        <w:t>management</w:t>
+      </w:r>
+      <w:proofErr w:type="gramEnd"/>
+      <w:r>
+        <w:rPr>
+          <w:rFonts w:ascii="Century Gothic" w:hAnsi="Century Gothic"/>
+          <w:sz w:val="20"/>
+          <w:szCs w:val="20"/>
+        </w:rPr>
+        <w:t xml:space="preserve"> and E-learning. ACM Other conferences. https://dl.acm.org/doi/abs/10.1145/3306500.3306556</w:t>
       </w:r>
     </w:p>
     <w:p>

</xml_diff>